<commit_message>
Adding forgotten numElements++ to enqueue method of linked list based queue
</commit_message>
<xml_diff>
--- a/Computer_Science/Computer_Science_II/Mod4GA-TLever/Main_and_Test_Output.docx
+++ b/Computer_Science/Computer_Science_II/Mod4GA-TLever/Main_and_Test_Output.docx
@@ -26013,6 +26013,7 @@
         <w:adjustRightInd w:val="0"/>
         <w:rPr>
           <w:rFonts w:ascii="Consolas" w:hAnsi="Consolas" w:cs="Consolas"/>
+          <w:color w:val="000000"/>
           <w:sz w:val="20"/>
           <w:szCs w:val="20"/>
         </w:rPr>
@@ -26097,95 +26098,24 @@
         <w:adjustRightInd w:val="0"/>
         <w:rPr>
           <w:rFonts w:ascii="Consolas" w:hAnsi="Consolas" w:cs="Consolas"/>
-          <w:sz w:val="20"/>
-          <w:szCs w:val="20"/>
-        </w:rPr>
-      </w:pPr>
-      <w:r>
-        <w:rPr>
-          <w:rFonts w:ascii="Consolas" w:hAnsi="Consolas" w:cs="Consolas"/>
-          <w:color w:val="000000"/>
-          <w:sz w:val="20"/>
-          <w:szCs w:val="20"/>
-        </w:rPr>
-        <w:tab/>
-        <w:t xml:space="preserve">  </w:t>
-      </w:r>
-    </w:p>
-    <w:p>
-      <w:pPr>
-        <w:autoSpaceDE w:val="0"/>
-        <w:autoSpaceDN w:val="0"/>
-        <w:adjustRightInd w:val="0"/>
-        <w:rPr>
-          <w:rFonts w:ascii="Consolas" w:hAnsi="Consolas" w:cs="Consolas"/>
-          <w:sz w:val="20"/>
-          <w:szCs w:val="20"/>
-        </w:rPr>
-      </w:pPr>
-      <w:r>
-        <w:rPr>
-          <w:rFonts w:ascii="Consolas" w:hAnsi="Consolas" w:cs="Consolas"/>
-          <w:color w:val="000000"/>
-          <w:sz w:val="20"/>
-          <w:szCs w:val="20"/>
-        </w:rPr>
-        <w:t xml:space="preserve">  }</w:t>
-      </w:r>
-    </w:p>
-    <w:p>
-      <w:pPr>
-        <w:autoSpaceDE w:val="0"/>
-        <w:autoSpaceDN w:val="0"/>
-        <w:adjustRightInd w:val="0"/>
-        <w:rPr>
-          <w:rFonts w:ascii="Consolas" w:hAnsi="Consolas" w:cs="Consolas"/>
-          <w:sz w:val="20"/>
-          <w:szCs w:val="20"/>
-        </w:rPr>
-      </w:pPr>
-    </w:p>
-    <w:p>
-      <w:pPr>
-        <w:autoSpaceDE w:val="0"/>
-        <w:autoSpaceDN w:val="0"/>
-        <w:adjustRightInd w:val="0"/>
-        <w:rPr>
-          <w:rFonts w:ascii="Consolas" w:hAnsi="Consolas" w:cs="Consolas"/>
-          <w:sz w:val="20"/>
-          <w:szCs w:val="20"/>
-        </w:rPr>
-      </w:pPr>
-      <w:r>
-        <w:rPr>
-          <w:rFonts w:ascii="Consolas" w:hAnsi="Consolas" w:cs="Consolas"/>
-          <w:color w:val="000000"/>
-          <w:sz w:val="20"/>
-          <w:szCs w:val="20"/>
-        </w:rPr>
-        <w:t xml:space="preserve">  </w:t>
-      </w:r>
-    </w:p>
-    <w:p>
-      <w:pPr>
-        <w:autoSpaceDE w:val="0"/>
-        <w:autoSpaceDN w:val="0"/>
-        <w:adjustRightInd w:val="0"/>
-        <w:rPr>
-          <w:rFonts w:ascii="Consolas" w:hAnsi="Consolas" w:cs="Consolas"/>
-          <w:sz w:val="20"/>
-          <w:szCs w:val="20"/>
-        </w:rPr>
-      </w:pPr>
-      <w:r>
-        <w:rPr>
-          <w:rFonts w:ascii="Consolas" w:hAnsi="Consolas" w:cs="Consolas"/>
-          <w:color w:val="000000"/>
-          <w:sz w:val="20"/>
-          <w:szCs w:val="20"/>
-        </w:rPr>
-        <w:t xml:space="preserve">  </w:t>
-      </w:r>
+          <w:color w:val="000000"/>
+          <w:sz w:val="20"/>
+          <w:szCs w:val="20"/>
+        </w:rPr>
+      </w:pPr>
+    </w:p>
+    <w:p>
+      <w:pPr>
+        <w:autoSpaceDE w:val="0"/>
+        <w:autoSpaceDN w:val="0"/>
+        <w:adjustRightInd w:val="0"/>
+        <w:ind w:left="720"/>
+        <w:rPr>
+          <w:rFonts w:ascii="Consolas" w:hAnsi="Consolas" w:cs="Consolas"/>
+          <w:sz w:val="20"/>
+          <w:szCs w:val="20"/>
+        </w:rPr>
+      </w:pPr>
       <w:r>
         <w:rPr>
           <w:rFonts w:ascii="Consolas" w:hAnsi="Consolas" w:cs="Consolas"/>
@@ -26194,319 +26124,12 @@
           <w:color w:val="7F0055"/>
           <w:sz w:val="20"/>
           <w:szCs w:val="20"/>
-        </w:rPr>
-        <w:t>public</w:t>
-      </w:r>
-      <w:r>
-        <w:rPr>
-          <w:rFonts w:ascii="Consolas" w:hAnsi="Consolas" w:cs="Consolas"/>
-          <w:color w:val="000000"/>
-          <w:sz w:val="20"/>
-          <w:szCs w:val="20"/>
-        </w:rPr>
-        <w:t xml:space="preserve"> T </w:t>
-      </w:r>
+          <w:shd w:val="clear" w:color="auto" w:fill="E8F2FE"/>
+        </w:rPr>
+        <w:t xml:space="preserve">  </w:t>
+      </w:r>
+      <w:proofErr w:type="spellStart"/>
       <w:proofErr w:type="gramStart"/>
-      <w:r>
-        <w:rPr>
-          <w:rFonts w:ascii="Consolas" w:hAnsi="Consolas" w:cs="Consolas"/>
-          <w:color w:val="000000"/>
-          <w:sz w:val="20"/>
-          <w:szCs w:val="20"/>
-        </w:rPr>
-        <w:t>dequeue(</w:t>
-      </w:r>
-      <w:proofErr w:type="gramEnd"/>
-      <w:r>
-        <w:rPr>
-          <w:rFonts w:ascii="Consolas" w:hAnsi="Consolas" w:cs="Consolas"/>
-          <w:color w:val="000000"/>
-          <w:sz w:val="20"/>
-          <w:szCs w:val="20"/>
-        </w:rPr>
-        <w:t>)</w:t>
-      </w:r>
-    </w:p>
-    <w:p>
-      <w:pPr>
-        <w:autoSpaceDE w:val="0"/>
-        <w:autoSpaceDN w:val="0"/>
-        <w:adjustRightInd w:val="0"/>
-        <w:rPr>
-          <w:rFonts w:ascii="Consolas" w:hAnsi="Consolas" w:cs="Consolas"/>
-          <w:sz w:val="20"/>
-          <w:szCs w:val="20"/>
-        </w:rPr>
-      </w:pPr>
-      <w:r>
-        <w:rPr>
-          <w:rFonts w:ascii="Consolas" w:hAnsi="Consolas" w:cs="Consolas"/>
-          <w:color w:val="000000"/>
-          <w:sz w:val="20"/>
-          <w:szCs w:val="20"/>
-        </w:rPr>
-        <w:t xml:space="preserve">  </w:t>
-      </w:r>
-      <w:r>
-        <w:rPr>
-          <w:rFonts w:ascii="Consolas" w:hAnsi="Consolas" w:cs="Consolas"/>
-          <w:color w:val="3F7F5F"/>
-          <w:sz w:val="20"/>
-          <w:szCs w:val="20"/>
-        </w:rPr>
-        <w:t xml:space="preserve">// Throws </w:t>
-      </w:r>
-      <w:proofErr w:type="spellStart"/>
-      <w:r>
-        <w:rPr>
-          <w:rFonts w:ascii="Consolas" w:hAnsi="Consolas" w:cs="Consolas"/>
-          <w:color w:val="3F7F5F"/>
-          <w:sz w:val="20"/>
-          <w:szCs w:val="20"/>
-        </w:rPr>
-        <w:t>QueueUnderflowException</w:t>
-      </w:r>
-      <w:proofErr w:type="spellEnd"/>
-      <w:r>
-        <w:rPr>
-          <w:rFonts w:ascii="Consolas" w:hAnsi="Consolas" w:cs="Consolas"/>
-          <w:color w:val="3F7F5F"/>
-          <w:sz w:val="20"/>
-          <w:szCs w:val="20"/>
-        </w:rPr>
-        <w:t xml:space="preserve"> if this queue is empty;</w:t>
-      </w:r>
-    </w:p>
-    <w:p>
-      <w:pPr>
-        <w:autoSpaceDE w:val="0"/>
-        <w:autoSpaceDN w:val="0"/>
-        <w:adjustRightInd w:val="0"/>
-        <w:rPr>
-          <w:rFonts w:ascii="Consolas" w:hAnsi="Consolas" w:cs="Consolas"/>
-          <w:sz w:val="20"/>
-          <w:szCs w:val="20"/>
-        </w:rPr>
-      </w:pPr>
-      <w:r>
-        <w:rPr>
-          <w:rFonts w:ascii="Consolas" w:hAnsi="Consolas" w:cs="Consolas"/>
-          <w:color w:val="000000"/>
-          <w:sz w:val="20"/>
-          <w:szCs w:val="20"/>
-        </w:rPr>
-        <w:t xml:space="preserve">  </w:t>
-      </w:r>
-      <w:r>
-        <w:rPr>
-          <w:rFonts w:ascii="Consolas" w:hAnsi="Consolas" w:cs="Consolas"/>
-          <w:color w:val="3F7F5F"/>
-          <w:sz w:val="20"/>
-          <w:szCs w:val="20"/>
-        </w:rPr>
-        <w:t>// otherwise, removes front element from this queue and returns it.</w:t>
-      </w:r>
-    </w:p>
-    <w:p>
-      <w:pPr>
-        <w:autoSpaceDE w:val="0"/>
-        <w:autoSpaceDN w:val="0"/>
-        <w:adjustRightInd w:val="0"/>
-        <w:rPr>
-          <w:rFonts w:ascii="Consolas" w:hAnsi="Consolas" w:cs="Consolas"/>
-          <w:sz w:val="20"/>
-          <w:szCs w:val="20"/>
-        </w:rPr>
-      </w:pPr>
-      <w:r>
-        <w:rPr>
-          <w:rFonts w:ascii="Consolas" w:hAnsi="Consolas" w:cs="Consolas"/>
-          <w:color w:val="000000"/>
-          <w:sz w:val="20"/>
-          <w:szCs w:val="20"/>
-        </w:rPr>
-        <w:t xml:space="preserve">  {</w:t>
-      </w:r>
-    </w:p>
-    <w:p>
-      <w:pPr>
-        <w:autoSpaceDE w:val="0"/>
-        <w:autoSpaceDN w:val="0"/>
-        <w:adjustRightInd w:val="0"/>
-        <w:rPr>
-          <w:rFonts w:ascii="Consolas" w:hAnsi="Consolas" w:cs="Consolas"/>
-          <w:sz w:val="20"/>
-          <w:szCs w:val="20"/>
-        </w:rPr>
-      </w:pPr>
-      <w:r>
-        <w:rPr>
-          <w:rFonts w:ascii="Consolas" w:hAnsi="Consolas" w:cs="Consolas"/>
-          <w:color w:val="000000"/>
-          <w:sz w:val="20"/>
-          <w:szCs w:val="20"/>
-        </w:rPr>
-        <w:t xml:space="preserve"> </w:t>
-      </w:r>
-      <w:r>
-        <w:rPr>
-          <w:rFonts w:ascii="Consolas" w:hAnsi="Consolas" w:cs="Consolas"/>
-          <w:color w:val="000000"/>
-          <w:sz w:val="20"/>
-          <w:szCs w:val="20"/>
-        </w:rPr>
-        <w:tab/>
-      </w:r>
-      <w:r>
-        <w:rPr>
-          <w:rFonts w:ascii="Consolas" w:hAnsi="Consolas" w:cs="Consolas"/>
-          <w:color w:val="000000"/>
-          <w:sz w:val="20"/>
-          <w:szCs w:val="20"/>
-        </w:rPr>
-        <w:tab/>
-      </w:r>
-      <w:r>
-        <w:rPr>
-          <w:rFonts w:ascii="Consolas" w:hAnsi="Consolas" w:cs="Consolas"/>
-          <w:color w:val="3F7F5F"/>
-          <w:sz w:val="20"/>
-          <w:szCs w:val="20"/>
-        </w:rPr>
-        <w:t xml:space="preserve">//*** Task #2: implement the method, using </w:t>
-      </w:r>
-      <w:proofErr w:type="spellStart"/>
-      <w:r>
-        <w:rPr>
-          <w:rFonts w:ascii="Consolas" w:hAnsi="Consolas" w:cs="Consolas"/>
-          <w:color w:val="3F7F5F"/>
-          <w:sz w:val="20"/>
-          <w:szCs w:val="20"/>
-        </w:rPr>
-        <w:t>LLNode</w:t>
-      </w:r>
-      <w:proofErr w:type="spellEnd"/>
-      <w:r>
-        <w:rPr>
-          <w:rFonts w:ascii="Consolas" w:hAnsi="Consolas" w:cs="Consolas"/>
-          <w:color w:val="3F7F5F"/>
-          <w:sz w:val="20"/>
-          <w:szCs w:val="20"/>
-        </w:rPr>
-        <w:t xml:space="preserve"> type objects defined with </w:t>
-      </w:r>
-      <w:proofErr w:type="spellStart"/>
-      <w:r>
-        <w:rPr>
-          <w:rFonts w:ascii="Consolas" w:hAnsi="Consolas" w:cs="Consolas"/>
-          <w:color w:val="3F7F5F"/>
-          <w:sz w:val="20"/>
-          <w:szCs w:val="20"/>
-        </w:rPr>
-        <w:t>LLNode</w:t>
-      </w:r>
-      <w:proofErr w:type="spellEnd"/>
-      <w:r>
-        <w:rPr>
-          <w:rFonts w:ascii="Consolas" w:hAnsi="Consolas" w:cs="Consolas"/>
-          <w:color w:val="3F7F5F"/>
-          <w:sz w:val="20"/>
-          <w:szCs w:val="20"/>
-        </w:rPr>
-        <w:t xml:space="preserve"> class</w:t>
-      </w:r>
-    </w:p>
-    <w:p>
-      <w:pPr>
-        <w:autoSpaceDE w:val="0"/>
-        <w:autoSpaceDN w:val="0"/>
-        <w:adjustRightInd w:val="0"/>
-        <w:rPr>
-          <w:rFonts w:ascii="Consolas" w:hAnsi="Consolas" w:cs="Consolas"/>
-          <w:sz w:val="20"/>
-          <w:szCs w:val="20"/>
-        </w:rPr>
-      </w:pPr>
-      <w:r>
-        <w:rPr>
-          <w:rFonts w:ascii="Consolas" w:hAnsi="Consolas" w:cs="Consolas"/>
-          <w:color w:val="000000"/>
-          <w:sz w:val="20"/>
-          <w:szCs w:val="20"/>
-        </w:rPr>
-        <w:t xml:space="preserve"> </w:t>
-      </w:r>
-      <w:r>
-        <w:rPr>
-          <w:rFonts w:ascii="Consolas" w:hAnsi="Consolas" w:cs="Consolas"/>
-          <w:color w:val="000000"/>
-          <w:sz w:val="20"/>
-          <w:szCs w:val="20"/>
-        </w:rPr>
-        <w:tab/>
-      </w:r>
-      <w:r>
-        <w:rPr>
-          <w:rFonts w:ascii="Consolas" w:hAnsi="Consolas" w:cs="Consolas"/>
-          <w:color w:val="000000"/>
-          <w:sz w:val="20"/>
-          <w:szCs w:val="20"/>
-        </w:rPr>
-        <w:tab/>
-      </w:r>
-      <w:r>
-        <w:rPr>
-          <w:rFonts w:ascii="Consolas" w:hAnsi="Consolas" w:cs="Consolas"/>
-          <w:color w:val="3F7F5F"/>
-          <w:sz w:val="20"/>
-          <w:szCs w:val="20"/>
-        </w:rPr>
-        <w:t>//*   if the queue is empty, throw the appropriate exception</w:t>
-      </w:r>
-    </w:p>
-    <w:p>
-      <w:pPr>
-        <w:autoSpaceDE w:val="0"/>
-        <w:autoSpaceDN w:val="0"/>
-        <w:adjustRightInd w:val="0"/>
-        <w:rPr>
-          <w:rFonts w:ascii="Consolas" w:hAnsi="Consolas" w:cs="Consolas"/>
-          <w:sz w:val="20"/>
-          <w:szCs w:val="20"/>
-        </w:rPr>
-      </w:pPr>
-      <w:r>
-        <w:rPr>
-          <w:rFonts w:ascii="Consolas" w:hAnsi="Consolas" w:cs="Consolas"/>
-          <w:color w:val="000000"/>
-          <w:sz w:val="20"/>
-          <w:szCs w:val="20"/>
-        </w:rPr>
-        <w:tab/>
-        <w:t xml:space="preserve">  </w:t>
-      </w:r>
-    </w:p>
-    <w:p>
-      <w:pPr>
-        <w:autoSpaceDE w:val="0"/>
-        <w:autoSpaceDN w:val="0"/>
-        <w:adjustRightInd w:val="0"/>
-        <w:rPr>
-          <w:rFonts w:ascii="Consolas" w:hAnsi="Consolas" w:cs="Consolas"/>
-          <w:sz w:val="20"/>
-          <w:szCs w:val="20"/>
-        </w:rPr>
-      </w:pPr>
-      <w:r>
-        <w:rPr>
-          <w:rFonts w:ascii="Consolas" w:hAnsi="Consolas" w:cs="Consolas"/>
-          <w:color w:val="000000"/>
-          <w:sz w:val="20"/>
-          <w:szCs w:val="20"/>
-        </w:rPr>
-        <w:tab/>
-        <w:t xml:space="preserve">  </w:t>
-      </w:r>
       <w:r>
         <w:rPr>
           <w:rFonts w:ascii="Consolas" w:hAnsi="Consolas" w:cs="Consolas"/>
@@ -26515,39 +26138,31 @@
           <w:color w:val="7F0055"/>
           <w:sz w:val="20"/>
           <w:szCs w:val="20"/>
-        </w:rPr>
-        <w:t>if</w:t>
-      </w:r>
-      <w:r>
-        <w:rPr>
-          <w:rFonts w:ascii="Consolas" w:hAnsi="Consolas" w:cs="Consolas"/>
-          <w:color w:val="000000"/>
-          <w:sz w:val="20"/>
-          <w:szCs w:val="20"/>
-        </w:rPr>
-        <w:t xml:space="preserve"> (</w:t>
-      </w:r>
-      <w:proofErr w:type="spellStart"/>
-      <w:proofErr w:type="gramStart"/>
-      <w:r>
-        <w:rPr>
-          <w:rFonts w:ascii="Consolas" w:hAnsi="Consolas" w:cs="Consolas"/>
-          <w:color w:val="000000"/>
-          <w:sz w:val="20"/>
-          <w:szCs w:val="20"/>
-        </w:rPr>
-        <w:t>isEmpty</w:t>
+          <w:shd w:val="clear" w:color="auto" w:fill="E8F2FE"/>
+        </w:rPr>
+        <w:t>this</w:t>
+      </w:r>
+      <w:r>
+        <w:rPr>
+          <w:rFonts w:ascii="Consolas" w:hAnsi="Consolas" w:cs="Consolas"/>
+          <w:color w:val="000000"/>
+          <w:sz w:val="20"/>
+          <w:szCs w:val="20"/>
+          <w:shd w:val="clear" w:color="auto" w:fill="E8F2FE"/>
+        </w:rPr>
+        <w:t>.</w:t>
+      </w:r>
+      <w:r>
+        <w:rPr>
+          <w:rFonts w:ascii="Consolas" w:hAnsi="Consolas" w:cs="Consolas"/>
+          <w:color w:val="0000C0"/>
+          <w:sz w:val="20"/>
+          <w:szCs w:val="20"/>
+          <w:shd w:val="clear" w:color="auto" w:fill="E8F2FE"/>
+        </w:rPr>
+        <w:t>numElements</w:t>
       </w:r>
       <w:proofErr w:type="spellEnd"/>
-      <w:r>
-        <w:rPr>
-          <w:rFonts w:ascii="Consolas" w:hAnsi="Consolas" w:cs="Consolas"/>
-          <w:color w:val="000000"/>
-          <w:sz w:val="20"/>
-          <w:szCs w:val="20"/>
-        </w:rPr>
-        <w:t>(</w:t>
-      </w:r>
       <w:proofErr w:type="gramEnd"/>
       <w:r>
         <w:rPr>
@@ -26555,38 +26170,105 @@
           <w:color w:val="000000"/>
           <w:sz w:val="20"/>
           <w:szCs w:val="20"/>
-        </w:rPr>
-        <w:t>)) {</w:t>
-      </w:r>
-    </w:p>
-    <w:p>
-      <w:pPr>
-        <w:autoSpaceDE w:val="0"/>
-        <w:autoSpaceDN w:val="0"/>
-        <w:adjustRightInd w:val="0"/>
-        <w:rPr>
-          <w:rFonts w:ascii="Consolas" w:hAnsi="Consolas" w:cs="Consolas"/>
-          <w:sz w:val="20"/>
-          <w:szCs w:val="20"/>
-        </w:rPr>
-      </w:pPr>
-      <w:r>
-        <w:rPr>
-          <w:rFonts w:ascii="Consolas" w:hAnsi="Consolas" w:cs="Consolas"/>
-          <w:color w:val="000000"/>
-          <w:sz w:val="20"/>
-          <w:szCs w:val="20"/>
-        </w:rPr>
-        <w:tab/>
-      </w:r>
-      <w:r>
-        <w:rPr>
-          <w:rFonts w:ascii="Consolas" w:hAnsi="Consolas" w:cs="Consolas"/>
-          <w:color w:val="000000"/>
-          <w:sz w:val="20"/>
-          <w:szCs w:val="20"/>
-        </w:rPr>
-        <w:tab/>
+          <w:shd w:val="clear" w:color="auto" w:fill="E8F2FE"/>
+        </w:rPr>
+        <w:t>++;</w:t>
+      </w:r>
+    </w:p>
+    <w:p>
+      <w:pPr>
+        <w:autoSpaceDE w:val="0"/>
+        <w:autoSpaceDN w:val="0"/>
+        <w:adjustRightInd w:val="0"/>
+        <w:rPr>
+          <w:rFonts w:ascii="Consolas" w:hAnsi="Consolas" w:cs="Consolas"/>
+          <w:sz w:val="20"/>
+          <w:szCs w:val="20"/>
+        </w:rPr>
+      </w:pPr>
+      <w:r>
+        <w:rPr>
+          <w:rFonts w:ascii="Consolas" w:hAnsi="Consolas" w:cs="Consolas"/>
+          <w:color w:val="000000"/>
+          <w:sz w:val="20"/>
+          <w:szCs w:val="20"/>
+        </w:rPr>
+        <w:tab/>
+        <w:t xml:space="preserve">  </w:t>
+      </w:r>
+    </w:p>
+    <w:p>
+      <w:pPr>
+        <w:autoSpaceDE w:val="0"/>
+        <w:autoSpaceDN w:val="0"/>
+        <w:adjustRightInd w:val="0"/>
+        <w:rPr>
+          <w:rFonts w:ascii="Consolas" w:hAnsi="Consolas" w:cs="Consolas"/>
+          <w:sz w:val="20"/>
+          <w:szCs w:val="20"/>
+        </w:rPr>
+      </w:pPr>
+      <w:r>
+        <w:rPr>
+          <w:rFonts w:ascii="Consolas" w:hAnsi="Consolas" w:cs="Consolas"/>
+          <w:color w:val="000000"/>
+          <w:sz w:val="20"/>
+          <w:szCs w:val="20"/>
+        </w:rPr>
+        <w:t xml:space="preserve">  }</w:t>
+      </w:r>
+    </w:p>
+    <w:p>
+      <w:pPr>
+        <w:autoSpaceDE w:val="0"/>
+        <w:autoSpaceDN w:val="0"/>
+        <w:adjustRightInd w:val="0"/>
+        <w:rPr>
+          <w:rFonts w:ascii="Consolas" w:hAnsi="Consolas" w:cs="Consolas"/>
+          <w:sz w:val="20"/>
+          <w:szCs w:val="20"/>
+        </w:rPr>
+      </w:pPr>
+    </w:p>
+    <w:p>
+      <w:pPr>
+        <w:autoSpaceDE w:val="0"/>
+        <w:autoSpaceDN w:val="0"/>
+        <w:adjustRightInd w:val="0"/>
+        <w:rPr>
+          <w:rFonts w:ascii="Consolas" w:hAnsi="Consolas" w:cs="Consolas"/>
+          <w:sz w:val="20"/>
+          <w:szCs w:val="20"/>
+        </w:rPr>
+      </w:pPr>
+      <w:r>
+        <w:rPr>
+          <w:rFonts w:ascii="Consolas" w:hAnsi="Consolas" w:cs="Consolas"/>
+          <w:color w:val="000000"/>
+          <w:sz w:val="20"/>
+          <w:szCs w:val="20"/>
+        </w:rPr>
+        <w:t xml:space="preserve">  </w:t>
+      </w:r>
+    </w:p>
+    <w:p>
+      <w:pPr>
+        <w:autoSpaceDE w:val="0"/>
+        <w:autoSpaceDN w:val="0"/>
+        <w:adjustRightInd w:val="0"/>
+        <w:rPr>
+          <w:rFonts w:ascii="Consolas" w:hAnsi="Consolas" w:cs="Consolas"/>
+          <w:sz w:val="20"/>
+          <w:szCs w:val="20"/>
+        </w:rPr>
+      </w:pPr>
+      <w:r>
+        <w:rPr>
+          <w:rFonts w:ascii="Consolas" w:hAnsi="Consolas" w:cs="Consolas"/>
+          <w:color w:val="000000"/>
+          <w:sz w:val="20"/>
+          <w:szCs w:val="20"/>
+        </w:rPr>
         <w:t xml:space="preserve">  </w:t>
       </w:r>
       <w:r>
@@ -26598,8 +26280,150 @@
           <w:sz w:val="20"/>
           <w:szCs w:val="20"/>
         </w:rPr>
-        <w:t>throw</w:t>
-      </w:r>
+        <w:t>public</w:t>
+      </w:r>
+      <w:r>
+        <w:rPr>
+          <w:rFonts w:ascii="Consolas" w:hAnsi="Consolas" w:cs="Consolas"/>
+          <w:color w:val="000000"/>
+          <w:sz w:val="20"/>
+          <w:szCs w:val="20"/>
+        </w:rPr>
+        <w:t xml:space="preserve"> T </w:t>
+      </w:r>
+      <w:proofErr w:type="gramStart"/>
+      <w:r>
+        <w:rPr>
+          <w:rFonts w:ascii="Consolas" w:hAnsi="Consolas" w:cs="Consolas"/>
+          <w:color w:val="000000"/>
+          <w:sz w:val="20"/>
+          <w:szCs w:val="20"/>
+        </w:rPr>
+        <w:t>dequeue(</w:t>
+      </w:r>
+      <w:proofErr w:type="gramEnd"/>
+      <w:r>
+        <w:rPr>
+          <w:rFonts w:ascii="Consolas" w:hAnsi="Consolas" w:cs="Consolas"/>
+          <w:color w:val="000000"/>
+          <w:sz w:val="20"/>
+          <w:szCs w:val="20"/>
+        </w:rPr>
+        <w:t>)</w:t>
+      </w:r>
+    </w:p>
+    <w:p>
+      <w:pPr>
+        <w:autoSpaceDE w:val="0"/>
+        <w:autoSpaceDN w:val="0"/>
+        <w:adjustRightInd w:val="0"/>
+        <w:rPr>
+          <w:rFonts w:ascii="Consolas" w:hAnsi="Consolas" w:cs="Consolas"/>
+          <w:sz w:val="20"/>
+          <w:szCs w:val="20"/>
+        </w:rPr>
+      </w:pPr>
+      <w:r>
+        <w:rPr>
+          <w:rFonts w:ascii="Consolas" w:hAnsi="Consolas" w:cs="Consolas"/>
+          <w:color w:val="000000"/>
+          <w:sz w:val="20"/>
+          <w:szCs w:val="20"/>
+        </w:rPr>
+        <w:t xml:space="preserve">  </w:t>
+      </w:r>
+      <w:r>
+        <w:rPr>
+          <w:rFonts w:ascii="Consolas" w:hAnsi="Consolas" w:cs="Consolas"/>
+          <w:color w:val="3F7F5F"/>
+          <w:sz w:val="20"/>
+          <w:szCs w:val="20"/>
+        </w:rPr>
+        <w:t xml:space="preserve">// Throws </w:t>
+      </w:r>
+      <w:proofErr w:type="spellStart"/>
+      <w:r>
+        <w:rPr>
+          <w:rFonts w:ascii="Consolas" w:hAnsi="Consolas" w:cs="Consolas"/>
+          <w:color w:val="3F7F5F"/>
+          <w:sz w:val="20"/>
+          <w:szCs w:val="20"/>
+        </w:rPr>
+        <w:t>QueueUnderflowException</w:t>
+      </w:r>
+      <w:proofErr w:type="spellEnd"/>
+      <w:r>
+        <w:rPr>
+          <w:rFonts w:ascii="Consolas" w:hAnsi="Consolas" w:cs="Consolas"/>
+          <w:color w:val="3F7F5F"/>
+          <w:sz w:val="20"/>
+          <w:szCs w:val="20"/>
+        </w:rPr>
+        <w:t xml:space="preserve"> if this queue is empty;</w:t>
+      </w:r>
+    </w:p>
+    <w:p>
+      <w:pPr>
+        <w:autoSpaceDE w:val="0"/>
+        <w:autoSpaceDN w:val="0"/>
+        <w:adjustRightInd w:val="0"/>
+        <w:rPr>
+          <w:rFonts w:ascii="Consolas" w:hAnsi="Consolas" w:cs="Consolas"/>
+          <w:sz w:val="20"/>
+          <w:szCs w:val="20"/>
+        </w:rPr>
+      </w:pPr>
+      <w:r>
+        <w:rPr>
+          <w:rFonts w:ascii="Consolas" w:hAnsi="Consolas" w:cs="Consolas"/>
+          <w:color w:val="000000"/>
+          <w:sz w:val="20"/>
+          <w:szCs w:val="20"/>
+        </w:rPr>
+        <w:t xml:space="preserve">  </w:t>
+      </w:r>
+      <w:r>
+        <w:rPr>
+          <w:rFonts w:ascii="Consolas" w:hAnsi="Consolas" w:cs="Consolas"/>
+          <w:color w:val="3F7F5F"/>
+          <w:sz w:val="20"/>
+          <w:szCs w:val="20"/>
+        </w:rPr>
+        <w:t>// otherwise, removes front element from this queue and returns it.</w:t>
+      </w:r>
+    </w:p>
+    <w:p>
+      <w:pPr>
+        <w:autoSpaceDE w:val="0"/>
+        <w:autoSpaceDN w:val="0"/>
+        <w:adjustRightInd w:val="0"/>
+        <w:rPr>
+          <w:rFonts w:ascii="Consolas" w:hAnsi="Consolas" w:cs="Consolas"/>
+          <w:sz w:val="20"/>
+          <w:szCs w:val="20"/>
+        </w:rPr>
+      </w:pPr>
+      <w:r>
+        <w:rPr>
+          <w:rFonts w:ascii="Consolas" w:hAnsi="Consolas" w:cs="Consolas"/>
+          <w:color w:val="000000"/>
+          <w:sz w:val="20"/>
+          <w:szCs w:val="20"/>
+        </w:rPr>
+        <w:t xml:space="preserve">  {</w:t>
+      </w:r>
+    </w:p>
+    <w:p>
+      <w:pPr>
+        <w:autoSpaceDE w:val="0"/>
+        <w:autoSpaceDN w:val="0"/>
+        <w:adjustRightInd w:val="0"/>
+        <w:rPr>
+          <w:rFonts w:ascii="Consolas" w:hAnsi="Consolas" w:cs="Consolas"/>
+          <w:sz w:val="20"/>
+          <w:szCs w:val="20"/>
+        </w:rPr>
+      </w:pPr>
       <w:r>
         <w:rPr>
           <w:rFonts w:ascii="Consolas" w:hAnsi="Consolas" w:cs="Consolas"/>
@@ -26608,6 +26432,165 @@
           <w:szCs w:val="20"/>
         </w:rPr>
         <w:t xml:space="preserve"> </w:t>
+      </w:r>
+      <w:r>
+        <w:rPr>
+          <w:rFonts w:ascii="Consolas" w:hAnsi="Consolas" w:cs="Consolas"/>
+          <w:color w:val="000000"/>
+          <w:sz w:val="20"/>
+          <w:szCs w:val="20"/>
+        </w:rPr>
+        <w:tab/>
+      </w:r>
+      <w:r>
+        <w:rPr>
+          <w:rFonts w:ascii="Consolas" w:hAnsi="Consolas" w:cs="Consolas"/>
+          <w:color w:val="000000"/>
+          <w:sz w:val="20"/>
+          <w:szCs w:val="20"/>
+        </w:rPr>
+        <w:tab/>
+      </w:r>
+      <w:r>
+        <w:rPr>
+          <w:rFonts w:ascii="Consolas" w:hAnsi="Consolas" w:cs="Consolas"/>
+          <w:color w:val="3F7F5F"/>
+          <w:sz w:val="20"/>
+          <w:szCs w:val="20"/>
+        </w:rPr>
+        <w:t xml:space="preserve">//*** Task #2: implement the method, using </w:t>
+      </w:r>
+      <w:proofErr w:type="spellStart"/>
+      <w:r>
+        <w:rPr>
+          <w:rFonts w:ascii="Consolas" w:hAnsi="Consolas" w:cs="Consolas"/>
+          <w:color w:val="3F7F5F"/>
+          <w:sz w:val="20"/>
+          <w:szCs w:val="20"/>
+        </w:rPr>
+        <w:t>LLNode</w:t>
+      </w:r>
+      <w:proofErr w:type="spellEnd"/>
+      <w:r>
+        <w:rPr>
+          <w:rFonts w:ascii="Consolas" w:hAnsi="Consolas" w:cs="Consolas"/>
+          <w:color w:val="3F7F5F"/>
+          <w:sz w:val="20"/>
+          <w:szCs w:val="20"/>
+        </w:rPr>
+        <w:t xml:space="preserve"> type objects defined with </w:t>
+      </w:r>
+      <w:proofErr w:type="spellStart"/>
+      <w:r>
+        <w:rPr>
+          <w:rFonts w:ascii="Consolas" w:hAnsi="Consolas" w:cs="Consolas"/>
+          <w:color w:val="3F7F5F"/>
+          <w:sz w:val="20"/>
+          <w:szCs w:val="20"/>
+        </w:rPr>
+        <w:t>LLNode</w:t>
+      </w:r>
+      <w:proofErr w:type="spellEnd"/>
+      <w:r>
+        <w:rPr>
+          <w:rFonts w:ascii="Consolas" w:hAnsi="Consolas" w:cs="Consolas"/>
+          <w:color w:val="3F7F5F"/>
+          <w:sz w:val="20"/>
+          <w:szCs w:val="20"/>
+        </w:rPr>
+        <w:t xml:space="preserve"> class</w:t>
+      </w:r>
+    </w:p>
+    <w:p>
+      <w:pPr>
+        <w:autoSpaceDE w:val="0"/>
+        <w:autoSpaceDN w:val="0"/>
+        <w:adjustRightInd w:val="0"/>
+        <w:rPr>
+          <w:rFonts w:ascii="Consolas" w:hAnsi="Consolas" w:cs="Consolas"/>
+          <w:sz w:val="20"/>
+          <w:szCs w:val="20"/>
+        </w:rPr>
+      </w:pPr>
+      <w:r>
+        <w:rPr>
+          <w:rFonts w:ascii="Consolas" w:hAnsi="Consolas" w:cs="Consolas"/>
+          <w:color w:val="000000"/>
+          <w:sz w:val="20"/>
+          <w:szCs w:val="20"/>
+        </w:rPr>
+        <w:t xml:space="preserve"> </w:t>
+      </w:r>
+      <w:r>
+        <w:rPr>
+          <w:rFonts w:ascii="Consolas" w:hAnsi="Consolas" w:cs="Consolas"/>
+          <w:color w:val="000000"/>
+          <w:sz w:val="20"/>
+          <w:szCs w:val="20"/>
+        </w:rPr>
+        <w:tab/>
+      </w:r>
+      <w:r>
+        <w:rPr>
+          <w:rFonts w:ascii="Consolas" w:hAnsi="Consolas" w:cs="Consolas"/>
+          <w:color w:val="000000"/>
+          <w:sz w:val="20"/>
+          <w:szCs w:val="20"/>
+        </w:rPr>
+        <w:tab/>
+      </w:r>
+      <w:r>
+        <w:rPr>
+          <w:rFonts w:ascii="Consolas" w:hAnsi="Consolas" w:cs="Consolas"/>
+          <w:color w:val="3F7F5F"/>
+          <w:sz w:val="20"/>
+          <w:szCs w:val="20"/>
+        </w:rPr>
+        <w:t>//*   if the queue is empty, throw the appropriate exception</w:t>
+      </w:r>
+    </w:p>
+    <w:p>
+      <w:pPr>
+        <w:autoSpaceDE w:val="0"/>
+        <w:autoSpaceDN w:val="0"/>
+        <w:adjustRightInd w:val="0"/>
+        <w:rPr>
+          <w:rFonts w:ascii="Consolas" w:hAnsi="Consolas" w:cs="Consolas"/>
+          <w:sz w:val="20"/>
+          <w:szCs w:val="20"/>
+        </w:rPr>
+      </w:pPr>
+      <w:r>
+        <w:rPr>
+          <w:rFonts w:ascii="Consolas" w:hAnsi="Consolas" w:cs="Consolas"/>
+          <w:color w:val="000000"/>
+          <w:sz w:val="20"/>
+          <w:szCs w:val="20"/>
+        </w:rPr>
+        <w:tab/>
+        <w:t xml:space="preserve">  </w:t>
+      </w:r>
+    </w:p>
+    <w:p>
+      <w:pPr>
+        <w:autoSpaceDE w:val="0"/>
+        <w:autoSpaceDN w:val="0"/>
+        <w:adjustRightInd w:val="0"/>
+        <w:rPr>
+          <w:rFonts w:ascii="Consolas" w:hAnsi="Consolas" w:cs="Consolas"/>
+          <w:sz w:val="20"/>
+          <w:szCs w:val="20"/>
+        </w:rPr>
+      </w:pPr>
+      <w:r>
+        <w:rPr>
+          <w:rFonts w:ascii="Consolas" w:hAnsi="Consolas" w:cs="Consolas"/>
+          <w:color w:val="000000"/>
+          <w:sz w:val="20"/>
+          <w:szCs w:val="20"/>
+        </w:rPr>
+        <w:tab/>
+        <w:t xml:space="preserve">  </w:t>
       </w:r>
       <w:r>
         <w:rPr>
@@ -26618,16 +26601,16 @@
           <w:sz w:val="20"/>
           <w:szCs w:val="20"/>
         </w:rPr>
-        <w:t>new</w:t>
-      </w:r>
-      <w:r>
-        <w:rPr>
-          <w:rFonts w:ascii="Consolas" w:hAnsi="Consolas" w:cs="Consolas"/>
-          <w:color w:val="000000"/>
-          <w:sz w:val="20"/>
-          <w:szCs w:val="20"/>
-        </w:rPr>
-        <w:t xml:space="preserve"> </w:t>
+        <w:t>if</w:t>
+      </w:r>
+      <w:r>
+        <w:rPr>
+          <w:rFonts w:ascii="Consolas" w:hAnsi="Consolas" w:cs="Consolas"/>
+          <w:color w:val="000000"/>
+          <w:sz w:val="20"/>
+          <w:szCs w:val="20"/>
+        </w:rPr>
+        <w:t xml:space="preserve"> (</w:t>
       </w:r>
       <w:proofErr w:type="spellStart"/>
       <w:proofErr w:type="gramStart"/>
@@ -26638,7 +26621,7 @@
           <w:sz w:val="20"/>
           <w:szCs w:val="20"/>
         </w:rPr>
-        <w:t>QueueUnderflowException</w:t>
+        <w:t>isEmpty</w:t>
       </w:r>
       <w:proofErr w:type="spellEnd"/>
       <w:r>
@@ -26654,55 +26637,33 @@
       <w:r>
         <w:rPr>
           <w:rFonts w:ascii="Consolas" w:hAnsi="Consolas" w:cs="Consolas"/>
-          <w:color w:val="2A00FF"/>
-          <w:sz w:val="20"/>
-          <w:szCs w:val="20"/>
-        </w:rPr>
-        <w:t>"Queue Underflow Exception: dequeue requested for an empty queue."</w:t>
-      </w:r>
-      <w:r>
-        <w:rPr>
-          <w:rFonts w:ascii="Consolas" w:hAnsi="Consolas" w:cs="Consolas"/>
-          <w:color w:val="000000"/>
-          <w:sz w:val="20"/>
-          <w:szCs w:val="20"/>
-        </w:rPr>
-        <w:t>);</w:t>
-      </w:r>
-    </w:p>
-    <w:p>
-      <w:pPr>
-        <w:autoSpaceDE w:val="0"/>
-        <w:autoSpaceDN w:val="0"/>
-        <w:adjustRightInd w:val="0"/>
-        <w:rPr>
-          <w:rFonts w:ascii="Consolas" w:hAnsi="Consolas" w:cs="Consolas"/>
-          <w:sz w:val="20"/>
-          <w:szCs w:val="20"/>
-        </w:rPr>
-      </w:pPr>
-      <w:r>
-        <w:rPr>
-          <w:rFonts w:ascii="Consolas" w:hAnsi="Consolas" w:cs="Consolas"/>
-          <w:color w:val="000000"/>
-          <w:sz w:val="20"/>
-          <w:szCs w:val="20"/>
-        </w:rPr>
-        <w:tab/>
-        <w:t xml:space="preserve">  }</w:t>
-      </w:r>
-    </w:p>
-    <w:p>
-      <w:pPr>
-        <w:autoSpaceDE w:val="0"/>
-        <w:autoSpaceDN w:val="0"/>
-        <w:adjustRightInd w:val="0"/>
-        <w:rPr>
-          <w:rFonts w:ascii="Consolas" w:hAnsi="Consolas" w:cs="Consolas"/>
-          <w:sz w:val="20"/>
-          <w:szCs w:val="20"/>
-        </w:rPr>
-      </w:pPr>
+          <w:color w:val="000000"/>
+          <w:sz w:val="20"/>
+          <w:szCs w:val="20"/>
+        </w:rPr>
+        <w:t>)) {</w:t>
+      </w:r>
+    </w:p>
+    <w:p>
+      <w:pPr>
+        <w:autoSpaceDE w:val="0"/>
+        <w:autoSpaceDN w:val="0"/>
+        <w:adjustRightInd w:val="0"/>
+        <w:rPr>
+          <w:rFonts w:ascii="Consolas" w:hAnsi="Consolas" w:cs="Consolas"/>
+          <w:sz w:val="20"/>
+          <w:szCs w:val="20"/>
+        </w:rPr>
+      </w:pPr>
+      <w:r>
+        <w:rPr>
+          <w:rFonts w:ascii="Consolas" w:hAnsi="Consolas" w:cs="Consolas"/>
+          <w:color w:val="000000"/>
+          <w:sz w:val="20"/>
+          <w:szCs w:val="20"/>
+        </w:rPr>
+        <w:tab/>
+      </w:r>
       <w:r>
         <w:rPr>
           <w:rFonts w:ascii="Consolas" w:hAnsi="Consolas" w:cs="Consolas"/>
@@ -26713,50 +26674,6 @@
         <w:tab/>
         <w:t xml:space="preserve">  </w:t>
       </w:r>
-    </w:p>
-    <w:p>
-      <w:pPr>
-        <w:autoSpaceDE w:val="0"/>
-        <w:autoSpaceDN w:val="0"/>
-        <w:adjustRightInd w:val="0"/>
-        <w:rPr>
-          <w:rFonts w:ascii="Consolas" w:hAnsi="Consolas" w:cs="Consolas"/>
-          <w:sz w:val="20"/>
-          <w:szCs w:val="20"/>
-        </w:rPr>
-      </w:pPr>
-      <w:r>
-        <w:rPr>
-          <w:rFonts w:ascii="Consolas" w:hAnsi="Consolas" w:cs="Consolas"/>
-          <w:color w:val="000000"/>
-          <w:sz w:val="20"/>
-          <w:szCs w:val="20"/>
-        </w:rPr>
-        <w:tab/>
-        <w:t xml:space="preserve">  T </w:t>
-      </w:r>
-      <w:proofErr w:type="spellStart"/>
-      <w:r>
-        <w:rPr>
-          <w:rFonts w:ascii="Consolas" w:hAnsi="Consolas" w:cs="Consolas"/>
-          <w:color w:val="6A3E3E"/>
-          <w:sz w:val="20"/>
-          <w:szCs w:val="20"/>
-        </w:rPr>
-        <w:t>theInformationOfTheFrontLinkedListNode</w:t>
-      </w:r>
-      <w:proofErr w:type="spellEnd"/>
-      <w:r>
-        <w:rPr>
-          <w:rFonts w:ascii="Consolas" w:hAnsi="Consolas" w:cs="Consolas"/>
-          <w:color w:val="000000"/>
-          <w:sz w:val="20"/>
-          <w:szCs w:val="20"/>
-        </w:rPr>
-        <w:t xml:space="preserve"> = </w:t>
-      </w:r>
-      <w:proofErr w:type="spellStart"/>
-      <w:proofErr w:type="gramStart"/>
       <w:r>
         <w:rPr>
           <w:rFonts w:ascii="Consolas" w:hAnsi="Consolas" w:cs="Consolas"/>
@@ -26766,70 +26683,17 @@
           <w:sz w:val="20"/>
           <w:szCs w:val="20"/>
         </w:rPr>
-        <w:t>this</w:t>
-      </w:r>
-      <w:r>
-        <w:rPr>
-          <w:rFonts w:ascii="Consolas" w:hAnsi="Consolas" w:cs="Consolas"/>
-          <w:color w:val="000000"/>
-          <w:sz w:val="20"/>
-          <w:szCs w:val="20"/>
-        </w:rPr>
-        <w:t>.</w:t>
-      </w:r>
-      <w:r>
-        <w:rPr>
-          <w:rFonts w:ascii="Consolas" w:hAnsi="Consolas" w:cs="Consolas"/>
-          <w:color w:val="0000C0"/>
-          <w:sz w:val="20"/>
-          <w:szCs w:val="20"/>
-        </w:rPr>
-        <w:t>front</w:t>
-      </w:r>
-      <w:proofErr w:type="gramEnd"/>
-      <w:r>
-        <w:rPr>
-          <w:rFonts w:ascii="Consolas" w:hAnsi="Consolas" w:cs="Consolas"/>
-          <w:color w:val="000000"/>
-          <w:sz w:val="20"/>
-          <w:szCs w:val="20"/>
-        </w:rPr>
-        <w:t>.getInfo</w:t>
-      </w:r>
-      <w:proofErr w:type="spellEnd"/>
-      <w:r>
-        <w:rPr>
-          <w:rFonts w:ascii="Consolas" w:hAnsi="Consolas" w:cs="Consolas"/>
-          <w:color w:val="000000"/>
-          <w:sz w:val="20"/>
-          <w:szCs w:val="20"/>
-        </w:rPr>
-        <w:t>();</w:t>
-      </w:r>
-    </w:p>
-    <w:p>
-      <w:pPr>
-        <w:autoSpaceDE w:val="0"/>
-        <w:autoSpaceDN w:val="0"/>
-        <w:adjustRightInd w:val="0"/>
-        <w:rPr>
-          <w:rFonts w:ascii="Consolas" w:hAnsi="Consolas" w:cs="Consolas"/>
-          <w:sz w:val="20"/>
-          <w:szCs w:val="20"/>
-        </w:rPr>
-      </w:pPr>
-      <w:r>
-        <w:rPr>
-          <w:rFonts w:ascii="Consolas" w:hAnsi="Consolas" w:cs="Consolas"/>
-          <w:color w:val="000000"/>
-          <w:sz w:val="20"/>
-          <w:szCs w:val="20"/>
-        </w:rPr>
-        <w:tab/>
-        <w:t xml:space="preserve">  </w:t>
-      </w:r>
-      <w:proofErr w:type="spellStart"/>
-      <w:proofErr w:type="gramStart"/>
+        <w:t>throw</w:t>
+      </w:r>
+      <w:r>
+        <w:rPr>
+          <w:rFonts w:ascii="Consolas" w:hAnsi="Consolas" w:cs="Consolas"/>
+          <w:color w:val="000000"/>
+          <w:sz w:val="20"/>
+          <w:szCs w:val="20"/>
+        </w:rPr>
+        <w:t xml:space="preserve"> </w:t>
+      </w:r>
       <w:r>
         <w:rPr>
           <w:rFonts w:ascii="Consolas" w:hAnsi="Consolas" w:cs="Consolas"/>
@@ -26839,31 +26703,137 @@
           <w:sz w:val="20"/>
           <w:szCs w:val="20"/>
         </w:rPr>
-        <w:t>this</w:t>
-      </w:r>
-      <w:r>
-        <w:rPr>
-          <w:rFonts w:ascii="Consolas" w:hAnsi="Consolas" w:cs="Consolas"/>
-          <w:color w:val="000000"/>
-          <w:sz w:val="20"/>
-          <w:szCs w:val="20"/>
-        </w:rPr>
-        <w:t>.</w:t>
-      </w:r>
-      <w:r>
-        <w:rPr>
-          <w:rFonts w:ascii="Consolas" w:hAnsi="Consolas" w:cs="Consolas"/>
-          <w:color w:val="0000C0"/>
-          <w:sz w:val="20"/>
-          <w:szCs w:val="20"/>
-        </w:rPr>
-        <w:t>front</w:t>
+        <w:t>new</w:t>
+      </w:r>
+      <w:r>
+        <w:rPr>
+          <w:rFonts w:ascii="Consolas" w:hAnsi="Consolas" w:cs="Consolas"/>
+          <w:color w:val="000000"/>
+          <w:sz w:val="20"/>
+          <w:szCs w:val="20"/>
+        </w:rPr>
+        <w:t xml:space="preserve"> </w:t>
+      </w:r>
+      <w:proofErr w:type="spellStart"/>
+      <w:proofErr w:type="gramStart"/>
+      <w:r>
+        <w:rPr>
+          <w:rFonts w:ascii="Consolas" w:hAnsi="Consolas" w:cs="Consolas"/>
+          <w:color w:val="000000"/>
+          <w:sz w:val="20"/>
+          <w:szCs w:val="20"/>
+        </w:rPr>
+        <w:t>QueueUnderflowException</w:t>
       </w:r>
       <w:proofErr w:type="spellEnd"/>
+      <w:r>
+        <w:rPr>
+          <w:rFonts w:ascii="Consolas" w:hAnsi="Consolas" w:cs="Consolas"/>
+          <w:color w:val="000000"/>
+          <w:sz w:val="20"/>
+          <w:szCs w:val="20"/>
+        </w:rPr>
+        <w:t>(</w:t>
+      </w:r>
       <w:proofErr w:type="gramEnd"/>
       <w:r>
         <w:rPr>
           <w:rFonts w:ascii="Consolas" w:hAnsi="Consolas" w:cs="Consolas"/>
+          <w:color w:val="2A00FF"/>
+          <w:sz w:val="20"/>
+          <w:szCs w:val="20"/>
+        </w:rPr>
+        <w:t>"Queue Underflow Exception: dequeue requested for an empty queue."</w:t>
+      </w:r>
+      <w:r>
+        <w:rPr>
+          <w:rFonts w:ascii="Consolas" w:hAnsi="Consolas" w:cs="Consolas"/>
+          <w:color w:val="000000"/>
+          <w:sz w:val="20"/>
+          <w:szCs w:val="20"/>
+        </w:rPr>
+        <w:t>);</w:t>
+      </w:r>
+    </w:p>
+    <w:p>
+      <w:pPr>
+        <w:autoSpaceDE w:val="0"/>
+        <w:autoSpaceDN w:val="0"/>
+        <w:adjustRightInd w:val="0"/>
+        <w:rPr>
+          <w:rFonts w:ascii="Consolas" w:hAnsi="Consolas" w:cs="Consolas"/>
+          <w:sz w:val="20"/>
+          <w:szCs w:val="20"/>
+        </w:rPr>
+      </w:pPr>
+      <w:r>
+        <w:rPr>
+          <w:rFonts w:ascii="Consolas" w:hAnsi="Consolas" w:cs="Consolas"/>
+          <w:color w:val="000000"/>
+          <w:sz w:val="20"/>
+          <w:szCs w:val="20"/>
+        </w:rPr>
+        <w:tab/>
+        <w:t xml:space="preserve">  }</w:t>
+      </w:r>
+    </w:p>
+    <w:p>
+      <w:pPr>
+        <w:autoSpaceDE w:val="0"/>
+        <w:autoSpaceDN w:val="0"/>
+        <w:adjustRightInd w:val="0"/>
+        <w:rPr>
+          <w:rFonts w:ascii="Consolas" w:hAnsi="Consolas" w:cs="Consolas"/>
+          <w:sz w:val="20"/>
+          <w:szCs w:val="20"/>
+        </w:rPr>
+      </w:pPr>
+      <w:r>
+        <w:rPr>
+          <w:rFonts w:ascii="Consolas" w:hAnsi="Consolas" w:cs="Consolas"/>
+          <w:color w:val="000000"/>
+          <w:sz w:val="20"/>
+          <w:szCs w:val="20"/>
+        </w:rPr>
+        <w:tab/>
+        <w:t xml:space="preserve">  </w:t>
+      </w:r>
+    </w:p>
+    <w:p>
+      <w:pPr>
+        <w:autoSpaceDE w:val="0"/>
+        <w:autoSpaceDN w:val="0"/>
+        <w:adjustRightInd w:val="0"/>
+        <w:rPr>
+          <w:rFonts w:ascii="Consolas" w:hAnsi="Consolas" w:cs="Consolas"/>
+          <w:sz w:val="20"/>
+          <w:szCs w:val="20"/>
+        </w:rPr>
+      </w:pPr>
+      <w:r>
+        <w:rPr>
+          <w:rFonts w:ascii="Consolas" w:hAnsi="Consolas" w:cs="Consolas"/>
+          <w:color w:val="000000"/>
+          <w:sz w:val="20"/>
+          <w:szCs w:val="20"/>
+        </w:rPr>
+        <w:tab/>
+        <w:t xml:space="preserve">  T </w:t>
+      </w:r>
+      <w:proofErr w:type="spellStart"/>
+      <w:r>
+        <w:rPr>
+          <w:rFonts w:ascii="Consolas" w:hAnsi="Consolas" w:cs="Consolas"/>
+          <w:color w:val="6A3E3E"/>
+          <w:sz w:val="20"/>
+          <w:szCs w:val="20"/>
+        </w:rPr>
+        <w:t>theInformationOfTheFrontLinkedListNode</w:t>
+      </w:r>
+      <w:proofErr w:type="spellEnd"/>
+      <w:r>
+        <w:rPr>
+          <w:rFonts w:ascii="Consolas" w:hAnsi="Consolas" w:cs="Consolas"/>
           <w:color w:val="000000"/>
           <w:sz w:val="20"/>
           <w:szCs w:val="20"/>
@@ -26871,6 +26841,7 @@
         <w:t xml:space="preserve"> = </w:t>
       </w:r>
       <w:proofErr w:type="spellStart"/>
+      <w:proofErr w:type="gramStart"/>
       <w:r>
         <w:rPr>
           <w:rFonts w:ascii="Consolas" w:hAnsi="Consolas" w:cs="Consolas"/>
@@ -26900,14 +26871,15 @@
         </w:rPr>
         <w:t>front</w:t>
       </w:r>
-      <w:r>
-        <w:rPr>
-          <w:rFonts w:ascii="Consolas" w:hAnsi="Consolas" w:cs="Consolas"/>
-          <w:color w:val="000000"/>
-          <w:sz w:val="20"/>
-          <w:szCs w:val="20"/>
-        </w:rPr>
-        <w:t>.getLink</w:t>
+      <w:proofErr w:type="gramEnd"/>
+      <w:r>
+        <w:rPr>
+          <w:rFonts w:ascii="Consolas" w:hAnsi="Consolas" w:cs="Consolas"/>
+          <w:color w:val="000000"/>
+          <w:sz w:val="20"/>
+          <w:szCs w:val="20"/>
+        </w:rPr>
+        <w:t>.getInfo</w:t>
       </w:r>
       <w:proofErr w:type="spellEnd"/>
       <w:r>
@@ -26941,6 +26913,8 @@
         <w:tab/>
         <w:t xml:space="preserve">  </w:t>
       </w:r>
+      <w:proofErr w:type="spellStart"/>
+      <w:proofErr w:type="gramStart"/>
       <w:r>
         <w:rPr>
           <w:rFonts w:ascii="Consolas" w:hAnsi="Consolas" w:cs="Consolas"/>
@@ -26950,19 +26924,38 @@
           <w:sz w:val="20"/>
           <w:szCs w:val="20"/>
         </w:rPr>
-        <w:t>if</w:t>
-      </w:r>
-      <w:r>
-        <w:rPr>
-          <w:rFonts w:ascii="Consolas" w:hAnsi="Consolas" w:cs="Consolas"/>
-          <w:color w:val="000000"/>
-          <w:sz w:val="20"/>
-          <w:szCs w:val="20"/>
-        </w:rPr>
-        <w:t xml:space="preserve"> (</w:t>
+        <w:t>this</w:t>
+      </w:r>
+      <w:r>
+        <w:rPr>
+          <w:rFonts w:ascii="Consolas" w:hAnsi="Consolas" w:cs="Consolas"/>
+          <w:color w:val="000000"/>
+          <w:sz w:val="20"/>
+          <w:szCs w:val="20"/>
+        </w:rPr>
+        <w:t>.</w:t>
+      </w:r>
+      <w:r>
+        <w:rPr>
+          <w:rFonts w:ascii="Consolas" w:hAnsi="Consolas" w:cs="Consolas"/>
+          <w:color w:val="0000C0"/>
+          <w:sz w:val="20"/>
+          <w:szCs w:val="20"/>
+        </w:rPr>
+        <w:t>front</w:t>
+      </w:r>
+      <w:proofErr w:type="spellEnd"/>
+      <w:proofErr w:type="gramEnd"/>
+      <w:r>
+        <w:rPr>
+          <w:rFonts w:ascii="Consolas" w:hAnsi="Consolas" w:cs="Consolas"/>
+          <w:color w:val="000000"/>
+          <w:sz w:val="20"/>
+          <w:szCs w:val="20"/>
+        </w:rPr>
+        <w:t xml:space="preserve"> = </w:t>
       </w:r>
       <w:proofErr w:type="spellStart"/>
-      <w:proofErr w:type="gramStart"/>
       <w:r>
         <w:rPr>
           <w:rFonts w:ascii="Consolas" w:hAnsi="Consolas" w:cs="Consolas"/>
@@ -26992,16 +26985,46 @@
         </w:rPr>
         <w:t>front</w:t>
       </w:r>
+      <w:r>
+        <w:rPr>
+          <w:rFonts w:ascii="Consolas" w:hAnsi="Consolas" w:cs="Consolas"/>
+          <w:color w:val="000000"/>
+          <w:sz w:val="20"/>
+          <w:szCs w:val="20"/>
+        </w:rPr>
+        <w:t>.getLink</w:t>
+      </w:r>
       <w:proofErr w:type="spellEnd"/>
-      <w:proofErr w:type="gramEnd"/>
-      <w:r>
-        <w:rPr>
-          <w:rFonts w:ascii="Consolas" w:hAnsi="Consolas" w:cs="Consolas"/>
-          <w:color w:val="000000"/>
-          <w:sz w:val="20"/>
-          <w:szCs w:val="20"/>
-        </w:rPr>
-        <w:t xml:space="preserve"> == </w:t>
+      <w:r>
+        <w:rPr>
+          <w:rFonts w:ascii="Consolas" w:hAnsi="Consolas" w:cs="Consolas"/>
+          <w:color w:val="000000"/>
+          <w:sz w:val="20"/>
+          <w:szCs w:val="20"/>
+        </w:rPr>
+        <w:t>();</w:t>
+      </w:r>
+    </w:p>
+    <w:p>
+      <w:pPr>
+        <w:autoSpaceDE w:val="0"/>
+        <w:autoSpaceDN w:val="0"/>
+        <w:adjustRightInd w:val="0"/>
+        <w:rPr>
+          <w:rFonts w:ascii="Consolas" w:hAnsi="Consolas" w:cs="Consolas"/>
+          <w:sz w:val="20"/>
+          <w:szCs w:val="20"/>
+        </w:rPr>
+      </w:pPr>
+      <w:r>
+        <w:rPr>
+          <w:rFonts w:ascii="Consolas" w:hAnsi="Consolas" w:cs="Consolas"/>
+          <w:color w:val="000000"/>
+          <w:sz w:val="20"/>
+          <w:szCs w:val="20"/>
+        </w:rPr>
+        <w:tab/>
+        <w:t xml:space="preserve">  </w:t>
       </w:r>
       <w:r>
         <w:rPr>
@@ -27012,47 +27035,16 @@
           <w:sz w:val="20"/>
           <w:szCs w:val="20"/>
         </w:rPr>
-        <w:t>null</w:t>
-      </w:r>
-      <w:r>
-        <w:rPr>
-          <w:rFonts w:ascii="Consolas" w:hAnsi="Consolas" w:cs="Consolas"/>
-          <w:color w:val="000000"/>
-          <w:sz w:val="20"/>
-          <w:szCs w:val="20"/>
-        </w:rPr>
-        <w:t>) {</w:t>
-      </w:r>
-    </w:p>
-    <w:p>
-      <w:pPr>
-        <w:autoSpaceDE w:val="0"/>
-        <w:autoSpaceDN w:val="0"/>
-        <w:adjustRightInd w:val="0"/>
-        <w:rPr>
-          <w:rFonts w:ascii="Consolas" w:hAnsi="Consolas" w:cs="Consolas"/>
-          <w:sz w:val="20"/>
-          <w:szCs w:val="20"/>
-        </w:rPr>
-      </w:pPr>
-      <w:r>
-        <w:rPr>
-          <w:rFonts w:ascii="Consolas" w:hAnsi="Consolas" w:cs="Consolas"/>
-          <w:color w:val="000000"/>
-          <w:sz w:val="20"/>
-          <w:szCs w:val="20"/>
-        </w:rPr>
-        <w:tab/>
-      </w:r>
-      <w:r>
-        <w:rPr>
-          <w:rFonts w:ascii="Consolas" w:hAnsi="Consolas" w:cs="Consolas"/>
-          <w:color w:val="000000"/>
-          <w:sz w:val="20"/>
-          <w:szCs w:val="20"/>
-        </w:rPr>
-        <w:tab/>
-        <w:t xml:space="preserve">  </w:t>
+        <w:t>if</w:t>
+      </w:r>
+      <w:r>
+        <w:rPr>
+          <w:rFonts w:ascii="Consolas" w:hAnsi="Consolas" w:cs="Consolas"/>
+          <w:color w:val="000000"/>
+          <w:sz w:val="20"/>
+          <w:szCs w:val="20"/>
+        </w:rPr>
+        <w:t xml:space="preserve"> (</w:t>
       </w:r>
       <w:proofErr w:type="spellStart"/>
       <w:proofErr w:type="gramStart"/>
@@ -27083,7 +27075,7 @@
           <w:sz w:val="20"/>
           <w:szCs w:val="20"/>
         </w:rPr>
-        <w:t>rear</w:t>
+        <w:t>front</w:t>
       </w:r>
       <w:proofErr w:type="spellEnd"/>
       <w:proofErr w:type="gramEnd"/>
@@ -27094,7 +27086,7 @@
           <w:sz w:val="20"/>
           <w:szCs w:val="20"/>
         </w:rPr>
-        <w:t xml:space="preserve"> = </w:t>
+        <w:t xml:space="preserve"> == </w:t>
       </w:r>
       <w:r>
         <w:rPr>
@@ -27114,72 +27106,36 @@
           <w:sz w:val="20"/>
           <w:szCs w:val="20"/>
         </w:rPr>
-        <w:t>;</w:t>
-      </w:r>
-    </w:p>
-    <w:p>
-      <w:pPr>
-        <w:autoSpaceDE w:val="0"/>
-        <w:autoSpaceDN w:val="0"/>
-        <w:adjustRightInd w:val="0"/>
-        <w:rPr>
-          <w:rFonts w:ascii="Consolas" w:hAnsi="Consolas" w:cs="Consolas"/>
-          <w:sz w:val="20"/>
-          <w:szCs w:val="20"/>
-        </w:rPr>
-      </w:pPr>
-      <w:r>
-        <w:rPr>
-          <w:rFonts w:ascii="Consolas" w:hAnsi="Consolas" w:cs="Consolas"/>
-          <w:color w:val="000000"/>
-          <w:sz w:val="20"/>
-          <w:szCs w:val="20"/>
-        </w:rPr>
-        <w:tab/>
-        <w:t xml:space="preserve">  }</w:t>
-      </w:r>
-    </w:p>
-    <w:p>
-      <w:pPr>
-        <w:autoSpaceDE w:val="0"/>
-        <w:autoSpaceDN w:val="0"/>
-        <w:adjustRightInd w:val="0"/>
-        <w:rPr>
-          <w:rFonts w:ascii="Consolas" w:hAnsi="Consolas" w:cs="Consolas"/>
-          <w:sz w:val="20"/>
-          <w:szCs w:val="20"/>
-        </w:rPr>
-      </w:pPr>
-      <w:r>
-        <w:rPr>
-          <w:rFonts w:ascii="Consolas" w:hAnsi="Consolas" w:cs="Consolas"/>
-          <w:color w:val="000000"/>
-          <w:sz w:val="20"/>
-          <w:szCs w:val="20"/>
-        </w:rPr>
-        <w:tab/>
-        <w:t xml:space="preserve">  </w:t>
-      </w:r>
-    </w:p>
-    <w:p>
-      <w:pPr>
-        <w:autoSpaceDE w:val="0"/>
-        <w:autoSpaceDN w:val="0"/>
-        <w:adjustRightInd w:val="0"/>
-        <w:rPr>
-          <w:rFonts w:ascii="Consolas" w:hAnsi="Consolas" w:cs="Consolas"/>
-          <w:sz w:val="20"/>
-          <w:szCs w:val="20"/>
-        </w:rPr>
-      </w:pPr>
-      <w:r>
-        <w:rPr>
-          <w:rFonts w:ascii="Consolas" w:hAnsi="Consolas" w:cs="Consolas"/>
-          <w:color w:val="000000"/>
-          <w:sz w:val="20"/>
-          <w:szCs w:val="20"/>
-        </w:rPr>
-        <w:lastRenderedPageBreak/>
+        <w:t>) {</w:t>
+      </w:r>
+    </w:p>
+    <w:p>
+      <w:pPr>
+        <w:autoSpaceDE w:val="0"/>
+        <w:autoSpaceDN w:val="0"/>
+        <w:adjustRightInd w:val="0"/>
+        <w:rPr>
+          <w:rFonts w:ascii="Consolas" w:hAnsi="Consolas" w:cs="Consolas"/>
+          <w:sz w:val="20"/>
+          <w:szCs w:val="20"/>
+        </w:rPr>
+      </w:pPr>
+      <w:r>
+        <w:rPr>
+          <w:rFonts w:ascii="Consolas" w:hAnsi="Consolas" w:cs="Consolas"/>
+          <w:color w:val="000000"/>
+          <w:sz w:val="20"/>
+          <w:szCs w:val="20"/>
+        </w:rPr>
+        <w:tab/>
+      </w:r>
+      <w:r>
+        <w:rPr>
+          <w:rFonts w:ascii="Consolas" w:hAnsi="Consolas" w:cs="Consolas"/>
+          <w:color w:val="000000"/>
+          <w:sz w:val="20"/>
+          <w:szCs w:val="20"/>
+        </w:rPr>
         <w:tab/>
         <w:t xml:space="preserve">  </w:t>
       </w:r>
@@ -27212,7 +27168,7 @@
           <w:sz w:val="20"/>
           <w:szCs w:val="20"/>
         </w:rPr>
-        <w:t>numElements</w:t>
+        <w:t>rear</w:t>
       </w:r>
       <w:proofErr w:type="spellEnd"/>
       <w:proofErr w:type="gramEnd"/>
@@ -27223,51 +27179,7 @@
           <w:sz w:val="20"/>
           <w:szCs w:val="20"/>
         </w:rPr>
-        <w:t>--;</w:t>
-      </w:r>
-    </w:p>
-    <w:p>
-      <w:pPr>
-        <w:autoSpaceDE w:val="0"/>
-        <w:autoSpaceDN w:val="0"/>
-        <w:adjustRightInd w:val="0"/>
-        <w:rPr>
-          <w:rFonts w:ascii="Consolas" w:hAnsi="Consolas" w:cs="Consolas"/>
-          <w:sz w:val="20"/>
-          <w:szCs w:val="20"/>
-        </w:rPr>
-      </w:pPr>
-      <w:r>
-        <w:rPr>
-          <w:rFonts w:ascii="Consolas" w:hAnsi="Consolas" w:cs="Consolas"/>
-          <w:color w:val="000000"/>
-          <w:sz w:val="20"/>
-          <w:szCs w:val="20"/>
-        </w:rPr>
-        <w:tab/>
-        <w:t xml:space="preserve">  </w:t>
-      </w:r>
-    </w:p>
-    <w:p>
-      <w:pPr>
-        <w:autoSpaceDE w:val="0"/>
-        <w:autoSpaceDN w:val="0"/>
-        <w:adjustRightInd w:val="0"/>
-        <w:rPr>
-          <w:rFonts w:ascii="Consolas" w:hAnsi="Consolas" w:cs="Consolas"/>
-          <w:sz w:val="20"/>
-          <w:szCs w:val="20"/>
-        </w:rPr>
-      </w:pPr>
-      <w:r>
-        <w:rPr>
-          <w:rFonts w:ascii="Consolas" w:hAnsi="Consolas" w:cs="Consolas"/>
-          <w:color w:val="000000"/>
-          <w:sz w:val="20"/>
-          <w:szCs w:val="20"/>
-        </w:rPr>
-        <w:tab/>
-        <w:t xml:space="preserve">  </w:t>
+        <w:t xml:space="preserve"> = </w:t>
       </w:r>
       <w:r>
         <w:rPr>
@@ -27278,134 +27190,86 @@
           <w:sz w:val="20"/>
           <w:szCs w:val="20"/>
         </w:rPr>
-        <w:t>return</w:t>
-      </w:r>
-      <w:r>
-        <w:rPr>
-          <w:rFonts w:ascii="Consolas" w:hAnsi="Consolas" w:cs="Consolas"/>
-          <w:color w:val="000000"/>
-          <w:sz w:val="20"/>
-          <w:szCs w:val="20"/>
-        </w:rPr>
-        <w:t xml:space="preserve"> </w:t>
+        <w:t>null</w:t>
+      </w:r>
+      <w:r>
+        <w:rPr>
+          <w:rFonts w:ascii="Consolas" w:hAnsi="Consolas" w:cs="Consolas"/>
+          <w:color w:val="000000"/>
+          <w:sz w:val="20"/>
+          <w:szCs w:val="20"/>
+        </w:rPr>
+        <w:t>;</w:t>
+      </w:r>
+    </w:p>
+    <w:p>
+      <w:pPr>
+        <w:autoSpaceDE w:val="0"/>
+        <w:autoSpaceDN w:val="0"/>
+        <w:adjustRightInd w:val="0"/>
+        <w:rPr>
+          <w:rFonts w:ascii="Consolas" w:hAnsi="Consolas" w:cs="Consolas"/>
+          <w:sz w:val="20"/>
+          <w:szCs w:val="20"/>
+        </w:rPr>
+      </w:pPr>
+      <w:r>
+        <w:rPr>
+          <w:rFonts w:ascii="Consolas" w:hAnsi="Consolas" w:cs="Consolas"/>
+          <w:color w:val="000000"/>
+          <w:sz w:val="20"/>
+          <w:szCs w:val="20"/>
+        </w:rPr>
+        <w:lastRenderedPageBreak/>
+        <w:tab/>
+        <w:t xml:space="preserve">  }</w:t>
+      </w:r>
+    </w:p>
+    <w:p>
+      <w:pPr>
+        <w:autoSpaceDE w:val="0"/>
+        <w:autoSpaceDN w:val="0"/>
+        <w:adjustRightInd w:val="0"/>
+        <w:rPr>
+          <w:rFonts w:ascii="Consolas" w:hAnsi="Consolas" w:cs="Consolas"/>
+          <w:sz w:val="20"/>
+          <w:szCs w:val="20"/>
+        </w:rPr>
+      </w:pPr>
+      <w:r>
+        <w:rPr>
+          <w:rFonts w:ascii="Consolas" w:hAnsi="Consolas" w:cs="Consolas"/>
+          <w:color w:val="000000"/>
+          <w:sz w:val="20"/>
+          <w:szCs w:val="20"/>
+        </w:rPr>
+        <w:tab/>
+        <w:t xml:space="preserve">  </w:t>
+      </w:r>
+    </w:p>
+    <w:p>
+      <w:pPr>
+        <w:autoSpaceDE w:val="0"/>
+        <w:autoSpaceDN w:val="0"/>
+        <w:adjustRightInd w:val="0"/>
+        <w:rPr>
+          <w:rFonts w:ascii="Consolas" w:hAnsi="Consolas" w:cs="Consolas"/>
+          <w:sz w:val="20"/>
+          <w:szCs w:val="20"/>
+        </w:rPr>
+      </w:pPr>
+      <w:r>
+        <w:rPr>
+          <w:rFonts w:ascii="Consolas" w:hAnsi="Consolas" w:cs="Consolas"/>
+          <w:color w:val="000000"/>
+          <w:sz w:val="20"/>
+          <w:szCs w:val="20"/>
+        </w:rPr>
+        <w:tab/>
+        <w:t xml:space="preserve">  </w:t>
       </w:r>
       <w:proofErr w:type="spellStart"/>
-      <w:r>
-        <w:rPr>
-          <w:rFonts w:ascii="Consolas" w:hAnsi="Consolas" w:cs="Consolas"/>
-          <w:color w:val="6A3E3E"/>
-          <w:sz w:val="20"/>
-          <w:szCs w:val="20"/>
-        </w:rPr>
-        <w:t>theInformationOfTheFrontLinkedListNode</w:t>
-      </w:r>
-      <w:proofErr w:type="spellEnd"/>
-      <w:r>
-        <w:rPr>
-          <w:rFonts w:ascii="Consolas" w:hAnsi="Consolas" w:cs="Consolas"/>
-          <w:color w:val="000000"/>
-          <w:sz w:val="20"/>
-          <w:szCs w:val="20"/>
-        </w:rPr>
-        <w:t>;</w:t>
-      </w:r>
-    </w:p>
-    <w:p>
-      <w:pPr>
-        <w:autoSpaceDE w:val="0"/>
-        <w:autoSpaceDN w:val="0"/>
-        <w:adjustRightInd w:val="0"/>
-        <w:rPr>
-          <w:rFonts w:ascii="Consolas" w:hAnsi="Consolas" w:cs="Consolas"/>
-          <w:sz w:val="20"/>
-          <w:szCs w:val="20"/>
-        </w:rPr>
-      </w:pPr>
-      <w:r>
-        <w:rPr>
-          <w:rFonts w:ascii="Consolas" w:hAnsi="Consolas" w:cs="Consolas"/>
-          <w:color w:val="000000"/>
-          <w:sz w:val="20"/>
-          <w:szCs w:val="20"/>
-        </w:rPr>
-        <w:tab/>
-        <w:t xml:space="preserve">  </w:t>
-      </w:r>
-    </w:p>
-    <w:p>
-      <w:pPr>
-        <w:autoSpaceDE w:val="0"/>
-        <w:autoSpaceDN w:val="0"/>
-        <w:adjustRightInd w:val="0"/>
-        <w:rPr>
-          <w:rFonts w:ascii="Consolas" w:hAnsi="Consolas" w:cs="Consolas"/>
-          <w:sz w:val="20"/>
-          <w:szCs w:val="20"/>
-        </w:rPr>
-      </w:pPr>
-      <w:r>
-        <w:rPr>
-          <w:rFonts w:ascii="Consolas" w:hAnsi="Consolas" w:cs="Consolas"/>
-          <w:color w:val="000000"/>
-          <w:sz w:val="20"/>
-          <w:szCs w:val="20"/>
-        </w:rPr>
-        <w:t xml:space="preserve">  }</w:t>
-      </w:r>
-    </w:p>
-    <w:p>
-      <w:pPr>
-        <w:autoSpaceDE w:val="0"/>
-        <w:autoSpaceDN w:val="0"/>
-        <w:adjustRightInd w:val="0"/>
-        <w:rPr>
-          <w:rFonts w:ascii="Consolas" w:hAnsi="Consolas" w:cs="Consolas"/>
-          <w:sz w:val="20"/>
-          <w:szCs w:val="20"/>
-        </w:rPr>
-      </w:pPr>
-    </w:p>
-    <w:p>
-      <w:pPr>
-        <w:autoSpaceDE w:val="0"/>
-        <w:autoSpaceDN w:val="0"/>
-        <w:adjustRightInd w:val="0"/>
-        <w:rPr>
-          <w:rFonts w:ascii="Consolas" w:hAnsi="Consolas" w:cs="Consolas"/>
-          <w:sz w:val="20"/>
-          <w:szCs w:val="20"/>
-        </w:rPr>
-      </w:pPr>
-      <w:r>
-        <w:rPr>
-          <w:rFonts w:ascii="Consolas" w:hAnsi="Consolas" w:cs="Consolas"/>
-          <w:color w:val="000000"/>
-          <w:sz w:val="20"/>
-          <w:szCs w:val="20"/>
-        </w:rPr>
-        <w:t xml:space="preserve">  </w:t>
-      </w:r>
-    </w:p>
-    <w:p>
-      <w:pPr>
-        <w:autoSpaceDE w:val="0"/>
-        <w:autoSpaceDN w:val="0"/>
-        <w:adjustRightInd w:val="0"/>
-        <w:rPr>
-          <w:rFonts w:ascii="Consolas" w:hAnsi="Consolas" w:cs="Consolas"/>
-          <w:sz w:val="20"/>
-          <w:szCs w:val="20"/>
-        </w:rPr>
-      </w:pPr>
-      <w:r>
-        <w:rPr>
-          <w:rFonts w:ascii="Consolas" w:hAnsi="Consolas" w:cs="Consolas"/>
-          <w:color w:val="000000"/>
-          <w:sz w:val="20"/>
-          <w:szCs w:val="20"/>
-        </w:rPr>
-        <w:t xml:space="preserve">  </w:t>
-      </w:r>
+      <w:proofErr w:type="gramStart"/>
       <w:r>
         <w:rPr>
           <w:rFonts w:ascii="Consolas" w:hAnsi="Consolas" w:cs="Consolas"/>
@@ -27415,18 +27279,81 @@
           <w:sz w:val="20"/>
           <w:szCs w:val="20"/>
         </w:rPr>
-        <w:t>public</w:t>
-      </w:r>
-      <w:r>
-        <w:rPr>
-          <w:rFonts w:ascii="Consolas" w:hAnsi="Consolas" w:cs="Consolas"/>
-          <w:color w:val="000000"/>
-          <w:sz w:val="20"/>
-          <w:szCs w:val="20"/>
-        </w:rPr>
-        <w:t xml:space="preserve"> </w:t>
-      </w:r>
-      <w:proofErr w:type="spellStart"/>
+        <w:t>this</w:t>
+      </w:r>
+      <w:r>
+        <w:rPr>
+          <w:rFonts w:ascii="Consolas" w:hAnsi="Consolas" w:cs="Consolas"/>
+          <w:color w:val="000000"/>
+          <w:sz w:val="20"/>
+          <w:szCs w:val="20"/>
+        </w:rPr>
+        <w:t>.</w:t>
+      </w:r>
+      <w:r>
+        <w:rPr>
+          <w:rFonts w:ascii="Consolas" w:hAnsi="Consolas" w:cs="Consolas"/>
+          <w:color w:val="0000C0"/>
+          <w:sz w:val="20"/>
+          <w:szCs w:val="20"/>
+        </w:rPr>
+        <w:t>numElements</w:t>
+      </w:r>
+      <w:proofErr w:type="spellEnd"/>
+      <w:proofErr w:type="gramEnd"/>
+      <w:r>
+        <w:rPr>
+          <w:rFonts w:ascii="Consolas" w:hAnsi="Consolas" w:cs="Consolas"/>
+          <w:color w:val="000000"/>
+          <w:sz w:val="20"/>
+          <w:szCs w:val="20"/>
+        </w:rPr>
+        <w:t>--;</w:t>
+      </w:r>
+    </w:p>
+    <w:p>
+      <w:pPr>
+        <w:autoSpaceDE w:val="0"/>
+        <w:autoSpaceDN w:val="0"/>
+        <w:adjustRightInd w:val="0"/>
+        <w:rPr>
+          <w:rFonts w:ascii="Consolas" w:hAnsi="Consolas" w:cs="Consolas"/>
+          <w:sz w:val="20"/>
+          <w:szCs w:val="20"/>
+        </w:rPr>
+      </w:pPr>
+      <w:r>
+        <w:rPr>
+          <w:rFonts w:ascii="Consolas" w:hAnsi="Consolas" w:cs="Consolas"/>
+          <w:color w:val="000000"/>
+          <w:sz w:val="20"/>
+          <w:szCs w:val="20"/>
+        </w:rPr>
+        <w:tab/>
+        <w:t xml:space="preserve">  </w:t>
+      </w:r>
+    </w:p>
+    <w:p>
+      <w:pPr>
+        <w:autoSpaceDE w:val="0"/>
+        <w:autoSpaceDN w:val="0"/>
+        <w:adjustRightInd w:val="0"/>
+        <w:rPr>
+          <w:rFonts w:ascii="Consolas" w:hAnsi="Consolas" w:cs="Consolas"/>
+          <w:sz w:val="20"/>
+          <w:szCs w:val="20"/>
+        </w:rPr>
+      </w:pPr>
+      <w:r>
+        <w:rPr>
+          <w:rFonts w:ascii="Consolas" w:hAnsi="Consolas" w:cs="Consolas"/>
+          <w:color w:val="000000"/>
+          <w:sz w:val="20"/>
+          <w:szCs w:val="20"/>
+        </w:rPr>
+        <w:tab/>
+        <w:t xml:space="preserve">  </w:t>
+      </w:r>
       <w:r>
         <w:rPr>
           <w:rFonts w:ascii="Consolas" w:hAnsi="Consolas" w:cs="Consolas"/>
@@ -27436,7 +27363,26 @@
           <w:sz w:val="20"/>
           <w:szCs w:val="20"/>
         </w:rPr>
-        <w:t>boolean</w:t>
+        <w:t>return</w:t>
+      </w:r>
+      <w:r>
+        <w:rPr>
+          <w:rFonts w:ascii="Consolas" w:hAnsi="Consolas" w:cs="Consolas"/>
+          <w:color w:val="000000"/>
+          <w:sz w:val="20"/>
+          <w:szCs w:val="20"/>
+        </w:rPr>
+        <w:t xml:space="preserve"> </w:t>
+      </w:r>
+      <w:proofErr w:type="spellStart"/>
+      <w:r>
+        <w:rPr>
+          <w:rFonts w:ascii="Consolas" w:hAnsi="Consolas" w:cs="Consolas"/>
+          <w:color w:val="6A3E3E"/>
+          <w:sz w:val="20"/>
+          <w:szCs w:val="20"/>
+        </w:rPr>
+        <w:t>theInformationOfTheFrontLinkedListNode</w:t>
       </w:r>
       <w:proofErr w:type="spellEnd"/>
       <w:r>
@@ -27446,128 +27392,104 @@
           <w:sz w:val="20"/>
           <w:szCs w:val="20"/>
         </w:rPr>
-        <w:t xml:space="preserve"> </w:t>
-      </w:r>
-      <w:proofErr w:type="spellStart"/>
-      <w:proofErr w:type="gramStart"/>
-      <w:r>
-        <w:rPr>
-          <w:rFonts w:ascii="Consolas" w:hAnsi="Consolas" w:cs="Consolas"/>
-          <w:color w:val="000000"/>
-          <w:sz w:val="20"/>
-          <w:szCs w:val="20"/>
-        </w:rPr>
-        <w:t>isEmpty</w:t>
-      </w:r>
-      <w:proofErr w:type="spellEnd"/>
-      <w:r>
-        <w:rPr>
-          <w:rFonts w:ascii="Consolas" w:hAnsi="Consolas" w:cs="Consolas"/>
-          <w:color w:val="000000"/>
-          <w:sz w:val="20"/>
-          <w:szCs w:val="20"/>
-        </w:rPr>
-        <w:t>(</w:t>
-      </w:r>
-      <w:proofErr w:type="gramEnd"/>
-      <w:r>
-        <w:rPr>
-          <w:rFonts w:ascii="Consolas" w:hAnsi="Consolas" w:cs="Consolas"/>
-          <w:color w:val="000000"/>
-          <w:sz w:val="20"/>
-          <w:szCs w:val="20"/>
-        </w:rPr>
-        <w:t>)</w:t>
-      </w:r>
-    </w:p>
-    <w:p>
-      <w:pPr>
-        <w:autoSpaceDE w:val="0"/>
-        <w:autoSpaceDN w:val="0"/>
-        <w:adjustRightInd w:val="0"/>
-        <w:rPr>
-          <w:rFonts w:ascii="Consolas" w:hAnsi="Consolas" w:cs="Consolas"/>
-          <w:sz w:val="20"/>
-          <w:szCs w:val="20"/>
-        </w:rPr>
-      </w:pPr>
-      <w:r>
-        <w:rPr>
-          <w:rFonts w:ascii="Consolas" w:hAnsi="Consolas" w:cs="Consolas"/>
-          <w:color w:val="000000"/>
-          <w:sz w:val="20"/>
-          <w:szCs w:val="20"/>
-        </w:rPr>
+        <w:t>;</w:t>
+      </w:r>
+    </w:p>
+    <w:p>
+      <w:pPr>
+        <w:autoSpaceDE w:val="0"/>
+        <w:autoSpaceDN w:val="0"/>
+        <w:adjustRightInd w:val="0"/>
+        <w:rPr>
+          <w:rFonts w:ascii="Consolas" w:hAnsi="Consolas" w:cs="Consolas"/>
+          <w:sz w:val="20"/>
+          <w:szCs w:val="20"/>
+        </w:rPr>
+      </w:pPr>
+      <w:r>
+        <w:rPr>
+          <w:rFonts w:ascii="Consolas" w:hAnsi="Consolas" w:cs="Consolas"/>
+          <w:color w:val="000000"/>
+          <w:sz w:val="20"/>
+          <w:szCs w:val="20"/>
+        </w:rPr>
+        <w:tab/>
         <w:t xml:space="preserve">  </w:t>
       </w:r>
-      <w:r>
-        <w:rPr>
-          <w:rFonts w:ascii="Consolas" w:hAnsi="Consolas" w:cs="Consolas"/>
-          <w:color w:val="3F7F5F"/>
-          <w:sz w:val="20"/>
-          <w:szCs w:val="20"/>
-        </w:rPr>
-        <w:t>// Returns true if this queue is empty; otherwise, returns false.</w:t>
-      </w:r>
-    </w:p>
-    <w:p>
-      <w:pPr>
-        <w:autoSpaceDE w:val="0"/>
-        <w:autoSpaceDN w:val="0"/>
-        <w:adjustRightInd w:val="0"/>
-        <w:rPr>
-          <w:rFonts w:ascii="Consolas" w:hAnsi="Consolas" w:cs="Consolas"/>
-          <w:sz w:val="20"/>
-          <w:szCs w:val="20"/>
-        </w:rPr>
-      </w:pPr>
-      <w:r>
-        <w:rPr>
-          <w:rFonts w:ascii="Consolas" w:hAnsi="Consolas" w:cs="Consolas"/>
-          <w:color w:val="000000"/>
-          <w:sz w:val="20"/>
-          <w:szCs w:val="20"/>
-        </w:rPr>
-        <w:t xml:space="preserve">  {</w:t>
-      </w:r>
-    </w:p>
-    <w:p>
-      <w:pPr>
-        <w:autoSpaceDE w:val="0"/>
-        <w:autoSpaceDN w:val="0"/>
-        <w:adjustRightInd w:val="0"/>
-        <w:rPr>
-          <w:rFonts w:ascii="Consolas" w:hAnsi="Consolas" w:cs="Consolas"/>
-          <w:sz w:val="20"/>
-          <w:szCs w:val="20"/>
-        </w:rPr>
-      </w:pPr>
-      <w:r>
-        <w:rPr>
-          <w:rFonts w:ascii="Consolas" w:hAnsi="Consolas" w:cs="Consolas"/>
-          <w:color w:val="000000"/>
-          <w:sz w:val="20"/>
-          <w:szCs w:val="20"/>
-        </w:rPr>
-        <w:t xml:space="preserve"> </w:t>
-      </w:r>
-      <w:r>
-        <w:rPr>
-          <w:rFonts w:ascii="Consolas" w:hAnsi="Consolas" w:cs="Consolas"/>
-          <w:color w:val="000000"/>
-          <w:sz w:val="20"/>
-          <w:szCs w:val="20"/>
-        </w:rPr>
-        <w:tab/>
-      </w:r>
-      <w:r>
-        <w:rPr>
-          <w:rFonts w:ascii="Consolas" w:hAnsi="Consolas" w:cs="Consolas"/>
-          <w:color w:val="000000"/>
-          <w:sz w:val="20"/>
-          <w:szCs w:val="20"/>
-        </w:rPr>
-        <w:tab/>
+    </w:p>
+    <w:p>
+      <w:pPr>
+        <w:autoSpaceDE w:val="0"/>
+        <w:autoSpaceDN w:val="0"/>
+        <w:adjustRightInd w:val="0"/>
+        <w:rPr>
+          <w:rFonts w:ascii="Consolas" w:hAnsi="Consolas" w:cs="Consolas"/>
+          <w:sz w:val="20"/>
+          <w:szCs w:val="20"/>
+        </w:rPr>
+      </w:pPr>
+      <w:r>
+        <w:rPr>
+          <w:rFonts w:ascii="Consolas" w:hAnsi="Consolas" w:cs="Consolas"/>
+          <w:color w:val="000000"/>
+          <w:sz w:val="20"/>
+          <w:szCs w:val="20"/>
+        </w:rPr>
+        <w:t xml:space="preserve">  }</w:t>
+      </w:r>
+    </w:p>
+    <w:p>
+      <w:pPr>
+        <w:autoSpaceDE w:val="0"/>
+        <w:autoSpaceDN w:val="0"/>
+        <w:adjustRightInd w:val="0"/>
+        <w:rPr>
+          <w:rFonts w:ascii="Consolas" w:hAnsi="Consolas" w:cs="Consolas"/>
+          <w:sz w:val="20"/>
+          <w:szCs w:val="20"/>
+        </w:rPr>
+      </w:pPr>
+    </w:p>
+    <w:p>
+      <w:pPr>
+        <w:autoSpaceDE w:val="0"/>
+        <w:autoSpaceDN w:val="0"/>
+        <w:adjustRightInd w:val="0"/>
+        <w:rPr>
+          <w:rFonts w:ascii="Consolas" w:hAnsi="Consolas" w:cs="Consolas"/>
+          <w:sz w:val="20"/>
+          <w:szCs w:val="20"/>
+        </w:rPr>
+      </w:pPr>
+      <w:r>
+        <w:rPr>
+          <w:rFonts w:ascii="Consolas" w:hAnsi="Consolas" w:cs="Consolas"/>
+          <w:color w:val="000000"/>
+          <w:sz w:val="20"/>
+          <w:szCs w:val="20"/>
+        </w:rPr>
+        <w:t xml:space="preserve">  </w:t>
+      </w:r>
+    </w:p>
+    <w:p>
+      <w:pPr>
+        <w:autoSpaceDE w:val="0"/>
+        <w:autoSpaceDN w:val="0"/>
+        <w:adjustRightInd w:val="0"/>
+        <w:rPr>
+          <w:rFonts w:ascii="Consolas" w:hAnsi="Consolas" w:cs="Consolas"/>
+          <w:sz w:val="20"/>
+          <w:szCs w:val="20"/>
+        </w:rPr>
+      </w:pPr>
+      <w:r>
+        <w:rPr>
+          <w:rFonts w:ascii="Consolas" w:hAnsi="Consolas" w:cs="Consolas"/>
+          <w:color w:val="000000"/>
+          <w:sz w:val="20"/>
+          <w:szCs w:val="20"/>
+        </w:rPr>
+        <w:t xml:space="preserve">  </w:t>
       </w:r>
       <w:r>
         <w:rPr>
@@ -27578,19 +27500,18 @@
           <w:sz w:val="20"/>
           <w:szCs w:val="20"/>
         </w:rPr>
-        <w:t>if</w:t>
-      </w:r>
-      <w:r>
-        <w:rPr>
-          <w:rFonts w:ascii="Consolas" w:hAnsi="Consolas" w:cs="Consolas"/>
-          <w:color w:val="000000"/>
-          <w:sz w:val="20"/>
-          <w:szCs w:val="20"/>
-        </w:rPr>
-        <w:t xml:space="preserve"> (</w:t>
+        <w:t>public</w:t>
+      </w:r>
+      <w:r>
+        <w:rPr>
+          <w:rFonts w:ascii="Consolas" w:hAnsi="Consolas" w:cs="Consolas"/>
+          <w:color w:val="000000"/>
+          <w:sz w:val="20"/>
+          <w:szCs w:val="20"/>
+        </w:rPr>
+        <w:t xml:space="preserve"> </w:t>
       </w:r>
       <w:proofErr w:type="spellStart"/>
-      <w:proofErr w:type="gramStart"/>
       <w:r>
         <w:rPr>
           <w:rFonts w:ascii="Consolas" w:hAnsi="Consolas" w:cs="Consolas"/>
@@ -27600,27 +27521,39 @@
           <w:sz w:val="20"/>
           <w:szCs w:val="20"/>
         </w:rPr>
-        <w:t>this</w:t>
-      </w:r>
-      <w:r>
-        <w:rPr>
-          <w:rFonts w:ascii="Consolas" w:hAnsi="Consolas" w:cs="Consolas"/>
-          <w:color w:val="000000"/>
-          <w:sz w:val="20"/>
-          <w:szCs w:val="20"/>
-        </w:rPr>
-        <w:t>.</w:t>
-      </w:r>
-      <w:r>
-        <w:rPr>
-          <w:rFonts w:ascii="Consolas" w:hAnsi="Consolas" w:cs="Consolas"/>
-          <w:color w:val="0000C0"/>
-          <w:sz w:val="20"/>
-          <w:szCs w:val="20"/>
-        </w:rPr>
-        <w:t>front</w:t>
+        <w:t>boolean</w:t>
       </w:r>
       <w:proofErr w:type="spellEnd"/>
+      <w:r>
+        <w:rPr>
+          <w:rFonts w:ascii="Consolas" w:hAnsi="Consolas" w:cs="Consolas"/>
+          <w:color w:val="000000"/>
+          <w:sz w:val="20"/>
+          <w:szCs w:val="20"/>
+        </w:rPr>
+        <w:t xml:space="preserve"> </w:t>
+      </w:r>
+      <w:proofErr w:type="spellStart"/>
+      <w:proofErr w:type="gramStart"/>
+      <w:r>
+        <w:rPr>
+          <w:rFonts w:ascii="Consolas" w:hAnsi="Consolas" w:cs="Consolas"/>
+          <w:color w:val="000000"/>
+          <w:sz w:val="20"/>
+          <w:szCs w:val="20"/>
+        </w:rPr>
+        <w:t>isEmpty</w:t>
+      </w:r>
+      <w:proofErr w:type="spellEnd"/>
+      <w:r>
+        <w:rPr>
+          <w:rFonts w:ascii="Consolas" w:hAnsi="Consolas" w:cs="Consolas"/>
+          <w:color w:val="000000"/>
+          <w:sz w:val="20"/>
+          <w:szCs w:val="20"/>
+        </w:rPr>
+        <w:t>(</w:t>
+      </w:r>
       <w:proofErr w:type="gramEnd"/>
       <w:r>
         <w:rPr>
@@ -27629,7 +27562,97 @@
           <w:sz w:val="20"/>
           <w:szCs w:val="20"/>
         </w:rPr>
-        <w:t xml:space="preserve"> == </w:t>
+        <w:t>)</w:t>
+      </w:r>
+    </w:p>
+    <w:p>
+      <w:pPr>
+        <w:autoSpaceDE w:val="0"/>
+        <w:autoSpaceDN w:val="0"/>
+        <w:adjustRightInd w:val="0"/>
+        <w:rPr>
+          <w:rFonts w:ascii="Consolas" w:hAnsi="Consolas" w:cs="Consolas"/>
+          <w:sz w:val="20"/>
+          <w:szCs w:val="20"/>
+        </w:rPr>
+      </w:pPr>
+      <w:r>
+        <w:rPr>
+          <w:rFonts w:ascii="Consolas" w:hAnsi="Consolas" w:cs="Consolas"/>
+          <w:color w:val="000000"/>
+          <w:sz w:val="20"/>
+          <w:szCs w:val="20"/>
+        </w:rPr>
+        <w:t xml:space="preserve">  </w:t>
+      </w:r>
+      <w:r>
+        <w:rPr>
+          <w:rFonts w:ascii="Consolas" w:hAnsi="Consolas" w:cs="Consolas"/>
+          <w:color w:val="3F7F5F"/>
+          <w:sz w:val="20"/>
+          <w:szCs w:val="20"/>
+        </w:rPr>
+        <w:t>// Returns true if this queue is empty; otherwise, returns false.</w:t>
+      </w:r>
+    </w:p>
+    <w:p>
+      <w:pPr>
+        <w:autoSpaceDE w:val="0"/>
+        <w:autoSpaceDN w:val="0"/>
+        <w:adjustRightInd w:val="0"/>
+        <w:rPr>
+          <w:rFonts w:ascii="Consolas" w:hAnsi="Consolas" w:cs="Consolas"/>
+          <w:sz w:val="20"/>
+          <w:szCs w:val="20"/>
+        </w:rPr>
+      </w:pPr>
+      <w:r>
+        <w:rPr>
+          <w:rFonts w:ascii="Consolas" w:hAnsi="Consolas" w:cs="Consolas"/>
+          <w:color w:val="000000"/>
+          <w:sz w:val="20"/>
+          <w:szCs w:val="20"/>
+        </w:rPr>
+        <w:t xml:space="preserve">  {</w:t>
+      </w:r>
+    </w:p>
+    <w:p>
+      <w:pPr>
+        <w:autoSpaceDE w:val="0"/>
+        <w:autoSpaceDN w:val="0"/>
+        <w:adjustRightInd w:val="0"/>
+        <w:rPr>
+          <w:rFonts w:ascii="Consolas" w:hAnsi="Consolas" w:cs="Consolas"/>
+          <w:sz w:val="20"/>
+          <w:szCs w:val="20"/>
+        </w:rPr>
+      </w:pPr>
+      <w:r>
+        <w:rPr>
+          <w:rFonts w:ascii="Consolas" w:hAnsi="Consolas" w:cs="Consolas"/>
+          <w:color w:val="000000"/>
+          <w:sz w:val="20"/>
+          <w:szCs w:val="20"/>
+        </w:rPr>
+        <w:t xml:space="preserve"> </w:t>
+      </w:r>
+      <w:r>
+        <w:rPr>
+          <w:rFonts w:ascii="Consolas" w:hAnsi="Consolas" w:cs="Consolas"/>
+          <w:color w:val="000000"/>
+          <w:sz w:val="20"/>
+          <w:szCs w:val="20"/>
+        </w:rPr>
+        <w:tab/>
+      </w:r>
+      <w:r>
+        <w:rPr>
+          <w:rFonts w:ascii="Consolas" w:hAnsi="Consolas" w:cs="Consolas"/>
+          <w:color w:val="000000"/>
+          <w:sz w:val="20"/>
+          <w:szCs w:val="20"/>
+        </w:rPr>
+        <w:tab/>
       </w:r>
       <w:r>
         <w:rPr>
@@ -27640,65 +27663,19 @@
           <w:sz w:val="20"/>
           <w:szCs w:val="20"/>
         </w:rPr>
-        <w:t>null</w:t>
-      </w:r>
-      <w:r>
-        <w:rPr>
-          <w:rFonts w:ascii="Consolas" w:hAnsi="Consolas" w:cs="Consolas"/>
-          <w:color w:val="000000"/>
-          <w:sz w:val="20"/>
-          <w:szCs w:val="20"/>
-        </w:rPr>
-        <w:t>) {</w:t>
-      </w:r>
-    </w:p>
-    <w:p>
-      <w:pPr>
-        <w:autoSpaceDE w:val="0"/>
-        <w:autoSpaceDN w:val="0"/>
-        <w:adjustRightInd w:val="0"/>
-        <w:rPr>
-          <w:rFonts w:ascii="Consolas" w:hAnsi="Consolas" w:cs="Consolas"/>
-          <w:sz w:val="20"/>
-          <w:szCs w:val="20"/>
-        </w:rPr>
-      </w:pPr>
-      <w:r>
-        <w:rPr>
-          <w:rFonts w:ascii="Consolas" w:hAnsi="Consolas" w:cs="Consolas"/>
-          <w:color w:val="000000"/>
-          <w:sz w:val="20"/>
-          <w:szCs w:val="20"/>
-        </w:rPr>
-        <w:t xml:space="preserve"> </w:t>
-      </w:r>
-      <w:r>
-        <w:rPr>
-          <w:rFonts w:ascii="Consolas" w:hAnsi="Consolas" w:cs="Consolas"/>
-          <w:color w:val="000000"/>
-          <w:sz w:val="20"/>
-          <w:szCs w:val="20"/>
-        </w:rPr>
-        <w:tab/>
-      </w:r>
-      <w:r>
-        <w:rPr>
-          <w:rFonts w:ascii="Consolas" w:hAnsi="Consolas" w:cs="Consolas"/>
-          <w:color w:val="000000"/>
-          <w:sz w:val="20"/>
-          <w:szCs w:val="20"/>
-        </w:rPr>
-        <w:tab/>
-      </w:r>
-      <w:r>
-        <w:rPr>
-          <w:rFonts w:ascii="Consolas" w:hAnsi="Consolas" w:cs="Consolas"/>
-          <w:color w:val="000000"/>
-          <w:sz w:val="20"/>
-          <w:szCs w:val="20"/>
-        </w:rPr>
-        <w:tab/>
-      </w:r>
+        <w:t>if</w:t>
+      </w:r>
+      <w:r>
+        <w:rPr>
+          <w:rFonts w:ascii="Consolas" w:hAnsi="Consolas" w:cs="Consolas"/>
+          <w:color w:val="000000"/>
+          <w:sz w:val="20"/>
+          <w:szCs w:val="20"/>
+        </w:rPr>
+        <w:t xml:space="preserve"> (</w:t>
+      </w:r>
+      <w:proofErr w:type="spellStart"/>
+      <w:proofErr w:type="gramStart"/>
       <w:r>
         <w:rPr>
           <w:rFonts w:ascii="Consolas" w:hAnsi="Consolas" w:cs="Consolas"/>
@@ -27708,16 +27685,36 @@
           <w:sz w:val="20"/>
           <w:szCs w:val="20"/>
         </w:rPr>
-        <w:t>return</w:t>
-      </w:r>
-      <w:r>
-        <w:rPr>
-          <w:rFonts w:ascii="Consolas" w:hAnsi="Consolas" w:cs="Consolas"/>
-          <w:color w:val="000000"/>
-          <w:sz w:val="20"/>
-          <w:szCs w:val="20"/>
-        </w:rPr>
-        <w:t xml:space="preserve"> </w:t>
+        <w:t>this</w:t>
+      </w:r>
+      <w:r>
+        <w:rPr>
+          <w:rFonts w:ascii="Consolas" w:hAnsi="Consolas" w:cs="Consolas"/>
+          <w:color w:val="000000"/>
+          <w:sz w:val="20"/>
+          <w:szCs w:val="20"/>
+        </w:rPr>
+        <w:t>.</w:t>
+      </w:r>
+      <w:r>
+        <w:rPr>
+          <w:rFonts w:ascii="Consolas" w:hAnsi="Consolas" w:cs="Consolas"/>
+          <w:color w:val="0000C0"/>
+          <w:sz w:val="20"/>
+          <w:szCs w:val="20"/>
+        </w:rPr>
+        <w:t>front</w:t>
+      </w:r>
+      <w:proofErr w:type="spellEnd"/>
+      <w:proofErr w:type="gramEnd"/>
+      <w:r>
+        <w:rPr>
+          <w:rFonts w:ascii="Consolas" w:hAnsi="Consolas" w:cs="Consolas"/>
+          <w:color w:val="000000"/>
+          <w:sz w:val="20"/>
+          <w:szCs w:val="20"/>
+        </w:rPr>
+        <w:t xml:space="preserve"> == </w:t>
       </w:r>
       <w:r>
         <w:rPr>
@@ -27728,16 +27725,16 @@
           <w:sz w:val="20"/>
           <w:szCs w:val="20"/>
         </w:rPr>
-        <w:t>true</w:t>
-      </w:r>
-      <w:r>
-        <w:rPr>
-          <w:rFonts w:ascii="Consolas" w:hAnsi="Consolas" w:cs="Consolas"/>
-          <w:color w:val="000000"/>
-          <w:sz w:val="20"/>
-          <w:szCs w:val="20"/>
-        </w:rPr>
-        <w:t>;</w:t>
+        <w:t>null</w:t>
+      </w:r>
+      <w:r>
+        <w:rPr>
+          <w:rFonts w:ascii="Consolas" w:hAnsi="Consolas" w:cs="Consolas"/>
+          <w:color w:val="000000"/>
+          <w:sz w:val="20"/>
+          <w:szCs w:val="20"/>
+        </w:rPr>
+        <w:t>) {</w:t>
       </w:r>
     </w:p>
     <w:p>
@@ -27768,76 +27765,6 @@
           <w:szCs w:val="20"/>
         </w:rPr>
         <w:tab/>
-      </w:r>
-      <w:r>
-        <w:rPr>
-          <w:rFonts w:ascii="Consolas" w:hAnsi="Consolas" w:cs="Consolas"/>
-          <w:color w:val="000000"/>
-          <w:sz w:val="20"/>
-          <w:szCs w:val="20"/>
-        </w:rPr>
-        <w:tab/>
-        <w:t>}</w:t>
-      </w:r>
-    </w:p>
-    <w:p>
-      <w:pPr>
-        <w:autoSpaceDE w:val="0"/>
-        <w:autoSpaceDN w:val="0"/>
-        <w:adjustRightInd w:val="0"/>
-        <w:rPr>
-          <w:rFonts w:ascii="Consolas" w:hAnsi="Consolas" w:cs="Consolas"/>
-          <w:sz w:val="20"/>
-          <w:szCs w:val="20"/>
-        </w:rPr>
-      </w:pPr>
-      <w:r>
-        <w:rPr>
-          <w:rFonts w:ascii="Consolas" w:hAnsi="Consolas" w:cs="Consolas"/>
-          <w:color w:val="000000"/>
-          <w:sz w:val="20"/>
-          <w:szCs w:val="20"/>
-        </w:rPr>
-        <w:t xml:space="preserve"> </w:t>
-      </w:r>
-      <w:r>
-        <w:rPr>
-          <w:rFonts w:ascii="Consolas" w:hAnsi="Consolas" w:cs="Consolas"/>
-          <w:color w:val="000000"/>
-          <w:sz w:val="20"/>
-          <w:szCs w:val="20"/>
-        </w:rPr>
-        <w:tab/>
-      </w:r>
-      <w:r>
-        <w:rPr>
-          <w:rFonts w:ascii="Consolas" w:hAnsi="Consolas" w:cs="Consolas"/>
-          <w:color w:val="000000"/>
-          <w:sz w:val="20"/>
-          <w:szCs w:val="20"/>
-        </w:rPr>
-        <w:tab/>
-      </w:r>
-    </w:p>
-    <w:p>
-      <w:pPr>
-        <w:autoSpaceDE w:val="0"/>
-        <w:autoSpaceDN w:val="0"/>
-        <w:adjustRightInd w:val="0"/>
-        <w:rPr>
-          <w:rFonts w:ascii="Consolas" w:hAnsi="Consolas" w:cs="Consolas"/>
-          <w:sz w:val="20"/>
-          <w:szCs w:val="20"/>
-        </w:rPr>
-      </w:pPr>
-      <w:r>
-        <w:rPr>
-          <w:rFonts w:ascii="Consolas" w:hAnsi="Consolas" w:cs="Consolas"/>
-          <w:color w:val="000000"/>
-          <w:sz w:val="20"/>
-          <w:szCs w:val="20"/>
-        </w:rPr>
-        <w:t xml:space="preserve"> </w:t>
       </w:r>
       <w:r>
         <w:rPr>
@@ -27886,7 +27813,7 @@
           <w:sz w:val="20"/>
           <w:szCs w:val="20"/>
         </w:rPr>
-        <w:t>false</w:t>
+        <w:t>true</w:t>
       </w:r>
       <w:r>
         <w:rPr>
@@ -27916,61 +27843,104 @@
           <w:sz w:val="20"/>
           <w:szCs w:val="20"/>
         </w:rPr>
-        <w:t xml:space="preserve">  }</w:t>
-      </w:r>
-    </w:p>
-    <w:p>
-      <w:pPr>
-        <w:autoSpaceDE w:val="0"/>
-        <w:autoSpaceDN w:val="0"/>
-        <w:adjustRightInd w:val="0"/>
-        <w:rPr>
-          <w:rFonts w:ascii="Consolas" w:hAnsi="Consolas" w:cs="Consolas"/>
-          <w:sz w:val="20"/>
-          <w:szCs w:val="20"/>
-        </w:rPr>
-      </w:pPr>
-    </w:p>
-    <w:p>
-      <w:pPr>
-        <w:autoSpaceDE w:val="0"/>
-        <w:autoSpaceDN w:val="0"/>
-        <w:adjustRightInd w:val="0"/>
-        <w:rPr>
-          <w:rFonts w:ascii="Consolas" w:hAnsi="Consolas" w:cs="Consolas"/>
-          <w:sz w:val="20"/>
-          <w:szCs w:val="20"/>
-        </w:rPr>
-      </w:pPr>
-      <w:r>
-        <w:rPr>
-          <w:rFonts w:ascii="Consolas" w:hAnsi="Consolas" w:cs="Consolas"/>
-          <w:color w:val="000000"/>
-          <w:sz w:val="20"/>
-          <w:szCs w:val="20"/>
-        </w:rPr>
-        <w:t xml:space="preserve">  </w:t>
-      </w:r>
-    </w:p>
-    <w:p>
-      <w:pPr>
-        <w:autoSpaceDE w:val="0"/>
-        <w:autoSpaceDN w:val="0"/>
-        <w:adjustRightInd w:val="0"/>
-        <w:rPr>
-          <w:rFonts w:ascii="Consolas" w:hAnsi="Consolas" w:cs="Consolas"/>
-          <w:sz w:val="20"/>
-          <w:szCs w:val="20"/>
-        </w:rPr>
-      </w:pPr>
-      <w:r>
-        <w:rPr>
-          <w:rFonts w:ascii="Consolas" w:hAnsi="Consolas" w:cs="Consolas"/>
-          <w:color w:val="000000"/>
-          <w:sz w:val="20"/>
-          <w:szCs w:val="20"/>
-        </w:rPr>
-        <w:t xml:space="preserve">  </w:t>
+        <w:t xml:space="preserve"> </w:t>
+      </w:r>
+      <w:r>
+        <w:rPr>
+          <w:rFonts w:ascii="Consolas" w:hAnsi="Consolas" w:cs="Consolas"/>
+          <w:color w:val="000000"/>
+          <w:sz w:val="20"/>
+          <w:szCs w:val="20"/>
+        </w:rPr>
+        <w:tab/>
+      </w:r>
+      <w:r>
+        <w:rPr>
+          <w:rFonts w:ascii="Consolas" w:hAnsi="Consolas" w:cs="Consolas"/>
+          <w:color w:val="000000"/>
+          <w:sz w:val="20"/>
+          <w:szCs w:val="20"/>
+        </w:rPr>
+        <w:tab/>
+        <w:t>}</w:t>
+      </w:r>
+    </w:p>
+    <w:p>
+      <w:pPr>
+        <w:autoSpaceDE w:val="0"/>
+        <w:autoSpaceDN w:val="0"/>
+        <w:adjustRightInd w:val="0"/>
+        <w:rPr>
+          <w:rFonts w:ascii="Consolas" w:hAnsi="Consolas" w:cs="Consolas"/>
+          <w:sz w:val="20"/>
+          <w:szCs w:val="20"/>
+        </w:rPr>
+      </w:pPr>
+      <w:r>
+        <w:rPr>
+          <w:rFonts w:ascii="Consolas" w:hAnsi="Consolas" w:cs="Consolas"/>
+          <w:color w:val="000000"/>
+          <w:sz w:val="20"/>
+          <w:szCs w:val="20"/>
+        </w:rPr>
+        <w:t xml:space="preserve"> </w:t>
+      </w:r>
+      <w:r>
+        <w:rPr>
+          <w:rFonts w:ascii="Consolas" w:hAnsi="Consolas" w:cs="Consolas"/>
+          <w:color w:val="000000"/>
+          <w:sz w:val="20"/>
+          <w:szCs w:val="20"/>
+        </w:rPr>
+        <w:tab/>
+      </w:r>
+      <w:r>
+        <w:rPr>
+          <w:rFonts w:ascii="Consolas" w:hAnsi="Consolas" w:cs="Consolas"/>
+          <w:color w:val="000000"/>
+          <w:sz w:val="20"/>
+          <w:szCs w:val="20"/>
+        </w:rPr>
+        <w:tab/>
+      </w:r>
+    </w:p>
+    <w:p>
+      <w:pPr>
+        <w:autoSpaceDE w:val="0"/>
+        <w:autoSpaceDN w:val="0"/>
+        <w:adjustRightInd w:val="0"/>
+        <w:rPr>
+          <w:rFonts w:ascii="Consolas" w:hAnsi="Consolas" w:cs="Consolas"/>
+          <w:sz w:val="20"/>
+          <w:szCs w:val="20"/>
+        </w:rPr>
+      </w:pPr>
+      <w:r>
+        <w:rPr>
+          <w:rFonts w:ascii="Consolas" w:hAnsi="Consolas" w:cs="Consolas"/>
+          <w:color w:val="000000"/>
+          <w:sz w:val="20"/>
+          <w:szCs w:val="20"/>
+        </w:rPr>
+        <w:t xml:space="preserve"> </w:t>
+      </w:r>
+      <w:r>
+        <w:rPr>
+          <w:rFonts w:ascii="Consolas" w:hAnsi="Consolas" w:cs="Consolas"/>
+          <w:color w:val="000000"/>
+          <w:sz w:val="20"/>
+          <w:szCs w:val="20"/>
+        </w:rPr>
+        <w:tab/>
+      </w:r>
+      <w:r>
+        <w:rPr>
+          <w:rFonts w:ascii="Consolas" w:hAnsi="Consolas" w:cs="Consolas"/>
+          <w:color w:val="000000"/>
+          <w:sz w:val="20"/>
+          <w:szCs w:val="20"/>
+        </w:rPr>
+        <w:tab/>
       </w:r>
       <w:r>
         <w:rPr>
@@ -27981,7 +27951,7 @@
           <w:sz w:val="20"/>
           <w:szCs w:val="20"/>
         </w:rPr>
-        <w:t>public</w:t>
+        <w:t>return</w:t>
       </w:r>
       <w:r>
         <w:rPr>
@@ -27992,7 +27962,6 @@
         </w:rPr>
         <w:t xml:space="preserve"> </w:t>
       </w:r>
-      <w:proofErr w:type="spellStart"/>
       <w:r>
         <w:rPr>
           <w:rFonts w:ascii="Consolas" w:hAnsi="Consolas" w:cs="Consolas"/>
@@ -28002,49 +27971,50 @@
           <w:sz w:val="20"/>
           <w:szCs w:val="20"/>
         </w:rPr>
-        <w:t>boolean</w:t>
-      </w:r>
-      <w:proofErr w:type="spellEnd"/>
-      <w:r>
-        <w:rPr>
-          <w:rFonts w:ascii="Consolas" w:hAnsi="Consolas" w:cs="Consolas"/>
-          <w:color w:val="000000"/>
-          <w:sz w:val="20"/>
-          <w:szCs w:val="20"/>
-        </w:rPr>
-        <w:t xml:space="preserve"> </w:t>
-      </w:r>
-      <w:proofErr w:type="spellStart"/>
-      <w:proofErr w:type="gramStart"/>
-      <w:r>
-        <w:rPr>
-          <w:rFonts w:ascii="Consolas" w:hAnsi="Consolas" w:cs="Consolas"/>
-          <w:color w:val="000000"/>
-          <w:sz w:val="20"/>
-          <w:szCs w:val="20"/>
-        </w:rPr>
-        <w:t>isFull</w:t>
-      </w:r>
-      <w:proofErr w:type="spellEnd"/>
-      <w:r>
-        <w:rPr>
-          <w:rFonts w:ascii="Consolas" w:hAnsi="Consolas" w:cs="Consolas"/>
-          <w:color w:val="000000"/>
-          <w:sz w:val="20"/>
-          <w:szCs w:val="20"/>
-        </w:rPr>
-        <w:t>(</w:t>
-      </w:r>
-      <w:proofErr w:type="gramEnd"/>
-      <w:r>
-        <w:rPr>
-          <w:rFonts w:ascii="Consolas" w:hAnsi="Consolas" w:cs="Consolas"/>
-          <w:color w:val="000000"/>
-          <w:sz w:val="20"/>
-          <w:szCs w:val="20"/>
-        </w:rPr>
-        <w:t>)</w:t>
-      </w:r>
+        <w:t>false</w:t>
+      </w:r>
+      <w:r>
+        <w:rPr>
+          <w:rFonts w:ascii="Consolas" w:hAnsi="Consolas" w:cs="Consolas"/>
+          <w:color w:val="000000"/>
+          <w:sz w:val="20"/>
+          <w:szCs w:val="20"/>
+        </w:rPr>
+        <w:t>;</w:t>
+      </w:r>
+    </w:p>
+    <w:p>
+      <w:pPr>
+        <w:autoSpaceDE w:val="0"/>
+        <w:autoSpaceDN w:val="0"/>
+        <w:adjustRightInd w:val="0"/>
+        <w:rPr>
+          <w:rFonts w:ascii="Consolas" w:hAnsi="Consolas" w:cs="Consolas"/>
+          <w:sz w:val="20"/>
+          <w:szCs w:val="20"/>
+        </w:rPr>
+      </w:pPr>
+      <w:r>
+        <w:rPr>
+          <w:rFonts w:ascii="Consolas" w:hAnsi="Consolas" w:cs="Consolas"/>
+          <w:color w:val="000000"/>
+          <w:sz w:val="20"/>
+          <w:szCs w:val="20"/>
+        </w:rPr>
+        <w:t xml:space="preserve">  }</w:t>
+      </w:r>
+    </w:p>
+    <w:p>
+      <w:pPr>
+        <w:autoSpaceDE w:val="0"/>
+        <w:autoSpaceDN w:val="0"/>
+        <w:adjustRightInd w:val="0"/>
+        <w:rPr>
+          <w:rFonts w:ascii="Consolas" w:hAnsi="Consolas" w:cs="Consolas"/>
+          <w:sz w:val="20"/>
+          <w:szCs w:val="20"/>
+        </w:rPr>
+      </w:pPr>
     </w:p>
     <w:p>
       <w:pPr>
@@ -28066,56 +28036,25 @@
         </w:rPr>
         <w:t xml:space="preserve">  </w:t>
       </w:r>
-      <w:r>
-        <w:rPr>
-          <w:rFonts w:ascii="Consolas" w:hAnsi="Consolas" w:cs="Consolas"/>
-          <w:color w:val="3F7F5F"/>
-          <w:sz w:val="20"/>
-          <w:szCs w:val="20"/>
-        </w:rPr>
-        <w:t>// Returns false - a linked queue is never full.</w:t>
-      </w:r>
-    </w:p>
-    <w:p>
-      <w:pPr>
-        <w:autoSpaceDE w:val="0"/>
-        <w:autoSpaceDN w:val="0"/>
-        <w:adjustRightInd w:val="0"/>
-        <w:rPr>
-          <w:rFonts w:ascii="Consolas" w:hAnsi="Consolas" w:cs="Consolas"/>
-          <w:sz w:val="20"/>
-          <w:szCs w:val="20"/>
-        </w:rPr>
-      </w:pPr>
-      <w:r>
-        <w:rPr>
-          <w:rFonts w:ascii="Consolas" w:hAnsi="Consolas" w:cs="Consolas"/>
-          <w:color w:val="000000"/>
-          <w:sz w:val="20"/>
-          <w:szCs w:val="20"/>
-        </w:rPr>
-        <w:t xml:space="preserve">  {</w:t>
-      </w:r>
-    </w:p>
-    <w:p>
-      <w:pPr>
-        <w:autoSpaceDE w:val="0"/>
-        <w:autoSpaceDN w:val="0"/>
-        <w:adjustRightInd w:val="0"/>
-        <w:rPr>
-          <w:rFonts w:ascii="Consolas" w:hAnsi="Consolas" w:cs="Consolas"/>
-          <w:sz w:val="20"/>
-          <w:szCs w:val="20"/>
-        </w:rPr>
-      </w:pPr>
-      <w:r>
-        <w:rPr>
-          <w:rFonts w:ascii="Consolas" w:hAnsi="Consolas" w:cs="Consolas"/>
-          <w:color w:val="000000"/>
-          <w:sz w:val="20"/>
-          <w:szCs w:val="20"/>
-        </w:rPr>
-        <w:tab/>
+    </w:p>
+    <w:p>
+      <w:pPr>
+        <w:autoSpaceDE w:val="0"/>
+        <w:autoSpaceDN w:val="0"/>
+        <w:adjustRightInd w:val="0"/>
+        <w:rPr>
+          <w:rFonts w:ascii="Consolas" w:hAnsi="Consolas" w:cs="Consolas"/>
+          <w:sz w:val="20"/>
+          <w:szCs w:val="20"/>
+        </w:rPr>
+      </w:pPr>
+      <w:r>
+        <w:rPr>
+          <w:rFonts w:ascii="Consolas" w:hAnsi="Consolas" w:cs="Consolas"/>
+          <w:color w:val="000000"/>
+          <w:sz w:val="20"/>
+          <w:szCs w:val="20"/>
+        </w:rPr>
         <w:t xml:space="preserve">  </w:t>
       </w:r>
       <w:r>
@@ -28127,7 +28066,7 @@
           <w:sz w:val="20"/>
           <w:szCs w:val="20"/>
         </w:rPr>
-        <w:t>return</w:t>
+        <w:t>public</w:t>
       </w:r>
       <w:r>
         <w:rPr>
@@ -28138,6 +28077,7 @@
         </w:rPr>
         <w:t xml:space="preserve"> </w:t>
       </w:r>
+      <w:proofErr w:type="spellStart"/>
       <w:r>
         <w:rPr>
           <w:rFonts w:ascii="Consolas" w:hAnsi="Consolas" w:cs="Consolas"/>
@@ -28147,50 +28087,49 @@
           <w:sz w:val="20"/>
           <w:szCs w:val="20"/>
         </w:rPr>
-        <w:t>false</w:t>
-      </w:r>
-      <w:r>
-        <w:rPr>
-          <w:rFonts w:ascii="Consolas" w:hAnsi="Consolas" w:cs="Consolas"/>
-          <w:color w:val="000000"/>
-          <w:sz w:val="20"/>
-          <w:szCs w:val="20"/>
-        </w:rPr>
-        <w:t>;</w:t>
-      </w:r>
-    </w:p>
-    <w:p>
-      <w:pPr>
-        <w:autoSpaceDE w:val="0"/>
-        <w:autoSpaceDN w:val="0"/>
-        <w:adjustRightInd w:val="0"/>
-        <w:rPr>
-          <w:rFonts w:ascii="Consolas" w:hAnsi="Consolas" w:cs="Consolas"/>
-          <w:sz w:val="20"/>
-          <w:szCs w:val="20"/>
-        </w:rPr>
-      </w:pPr>
-      <w:r>
-        <w:rPr>
-          <w:rFonts w:ascii="Consolas" w:hAnsi="Consolas" w:cs="Consolas"/>
-          <w:color w:val="000000"/>
-          <w:sz w:val="20"/>
-          <w:szCs w:val="20"/>
-        </w:rPr>
-        <w:t xml:space="preserve">  }</w:t>
-      </w:r>
-    </w:p>
-    <w:p>
-      <w:pPr>
-        <w:autoSpaceDE w:val="0"/>
-        <w:autoSpaceDN w:val="0"/>
-        <w:adjustRightInd w:val="0"/>
-        <w:rPr>
-          <w:rFonts w:ascii="Consolas" w:hAnsi="Consolas" w:cs="Consolas"/>
-          <w:sz w:val="20"/>
-          <w:szCs w:val="20"/>
-        </w:rPr>
-      </w:pPr>
+        <w:t>boolean</w:t>
+      </w:r>
+      <w:proofErr w:type="spellEnd"/>
+      <w:r>
+        <w:rPr>
+          <w:rFonts w:ascii="Consolas" w:hAnsi="Consolas" w:cs="Consolas"/>
+          <w:color w:val="000000"/>
+          <w:sz w:val="20"/>
+          <w:szCs w:val="20"/>
+        </w:rPr>
+        <w:t xml:space="preserve"> </w:t>
+      </w:r>
+      <w:proofErr w:type="spellStart"/>
+      <w:proofErr w:type="gramStart"/>
+      <w:r>
+        <w:rPr>
+          <w:rFonts w:ascii="Consolas" w:hAnsi="Consolas" w:cs="Consolas"/>
+          <w:color w:val="000000"/>
+          <w:sz w:val="20"/>
+          <w:szCs w:val="20"/>
+        </w:rPr>
+        <w:t>isFull</w:t>
+      </w:r>
+      <w:proofErr w:type="spellEnd"/>
+      <w:r>
+        <w:rPr>
+          <w:rFonts w:ascii="Consolas" w:hAnsi="Consolas" w:cs="Consolas"/>
+          <w:color w:val="000000"/>
+          <w:sz w:val="20"/>
+          <w:szCs w:val="20"/>
+        </w:rPr>
+        <w:t>(</w:t>
+      </w:r>
+      <w:proofErr w:type="gramEnd"/>
+      <w:r>
+        <w:rPr>
+          <w:rFonts w:ascii="Consolas" w:hAnsi="Consolas" w:cs="Consolas"/>
+          <w:color w:val="000000"/>
+          <w:sz w:val="20"/>
+          <w:szCs w:val="20"/>
+        </w:rPr>
+        <w:t>)</w:t>
+      </w:r>
     </w:p>
     <w:p>
       <w:pPr>
@@ -28212,25 +28151,56 @@
         </w:rPr>
         <w:t xml:space="preserve">  </w:t>
       </w:r>
-    </w:p>
-    <w:p>
-      <w:pPr>
-        <w:autoSpaceDE w:val="0"/>
-        <w:autoSpaceDN w:val="0"/>
-        <w:adjustRightInd w:val="0"/>
-        <w:rPr>
-          <w:rFonts w:ascii="Consolas" w:hAnsi="Consolas" w:cs="Consolas"/>
-          <w:sz w:val="20"/>
-          <w:szCs w:val="20"/>
-        </w:rPr>
-      </w:pPr>
-      <w:r>
-        <w:rPr>
-          <w:rFonts w:ascii="Consolas" w:hAnsi="Consolas" w:cs="Consolas"/>
-          <w:color w:val="000000"/>
-          <w:sz w:val="20"/>
-          <w:szCs w:val="20"/>
-        </w:rPr>
+      <w:r>
+        <w:rPr>
+          <w:rFonts w:ascii="Consolas" w:hAnsi="Consolas" w:cs="Consolas"/>
+          <w:color w:val="3F7F5F"/>
+          <w:sz w:val="20"/>
+          <w:szCs w:val="20"/>
+        </w:rPr>
+        <w:t>// Returns false - a linked queue is never full.</w:t>
+      </w:r>
+    </w:p>
+    <w:p>
+      <w:pPr>
+        <w:autoSpaceDE w:val="0"/>
+        <w:autoSpaceDN w:val="0"/>
+        <w:adjustRightInd w:val="0"/>
+        <w:rPr>
+          <w:rFonts w:ascii="Consolas" w:hAnsi="Consolas" w:cs="Consolas"/>
+          <w:sz w:val="20"/>
+          <w:szCs w:val="20"/>
+        </w:rPr>
+      </w:pPr>
+      <w:r>
+        <w:rPr>
+          <w:rFonts w:ascii="Consolas" w:hAnsi="Consolas" w:cs="Consolas"/>
+          <w:color w:val="000000"/>
+          <w:sz w:val="20"/>
+          <w:szCs w:val="20"/>
+        </w:rPr>
+        <w:t xml:space="preserve">  {</w:t>
+      </w:r>
+    </w:p>
+    <w:p>
+      <w:pPr>
+        <w:autoSpaceDE w:val="0"/>
+        <w:autoSpaceDN w:val="0"/>
+        <w:adjustRightInd w:val="0"/>
+        <w:rPr>
+          <w:rFonts w:ascii="Consolas" w:hAnsi="Consolas" w:cs="Consolas"/>
+          <w:sz w:val="20"/>
+          <w:szCs w:val="20"/>
+        </w:rPr>
+      </w:pPr>
+      <w:r>
+        <w:rPr>
+          <w:rFonts w:ascii="Consolas" w:hAnsi="Consolas" w:cs="Consolas"/>
+          <w:color w:val="000000"/>
+          <w:sz w:val="20"/>
+          <w:szCs w:val="20"/>
+        </w:rPr>
+        <w:tab/>
         <w:t xml:space="preserve">  </w:t>
       </w:r>
       <w:r>
@@ -28242,7 +28212,7 @@
           <w:sz w:val="20"/>
           <w:szCs w:val="20"/>
         </w:rPr>
-        <w:t>public</w:t>
+        <w:t>return</w:t>
       </w:r>
       <w:r>
         <w:rPr>
@@ -28262,37 +28232,50 @@
           <w:sz w:val="20"/>
           <w:szCs w:val="20"/>
         </w:rPr>
-        <w:t>int</w:t>
-      </w:r>
-      <w:r>
-        <w:rPr>
-          <w:rFonts w:ascii="Consolas" w:hAnsi="Consolas" w:cs="Consolas"/>
-          <w:color w:val="000000"/>
-          <w:sz w:val="20"/>
-          <w:szCs w:val="20"/>
-        </w:rPr>
-        <w:t xml:space="preserve"> </w:t>
-      </w:r>
-      <w:proofErr w:type="gramStart"/>
-      <w:r>
-        <w:rPr>
-          <w:rFonts w:ascii="Consolas" w:hAnsi="Consolas" w:cs="Consolas"/>
-          <w:color w:val="000000"/>
-          <w:sz w:val="20"/>
-          <w:szCs w:val="20"/>
-        </w:rPr>
-        <w:t>size(</w:t>
-      </w:r>
-      <w:proofErr w:type="gramEnd"/>
-      <w:r>
-        <w:rPr>
-          <w:rFonts w:ascii="Consolas" w:hAnsi="Consolas" w:cs="Consolas"/>
-          <w:color w:val="000000"/>
-          <w:sz w:val="20"/>
-          <w:szCs w:val="20"/>
-        </w:rPr>
-        <w:t>)</w:t>
-      </w:r>
+        <w:t>false</w:t>
+      </w:r>
+      <w:r>
+        <w:rPr>
+          <w:rFonts w:ascii="Consolas" w:hAnsi="Consolas" w:cs="Consolas"/>
+          <w:color w:val="000000"/>
+          <w:sz w:val="20"/>
+          <w:szCs w:val="20"/>
+        </w:rPr>
+        <w:t>;</w:t>
+      </w:r>
+    </w:p>
+    <w:p>
+      <w:pPr>
+        <w:autoSpaceDE w:val="0"/>
+        <w:autoSpaceDN w:val="0"/>
+        <w:adjustRightInd w:val="0"/>
+        <w:rPr>
+          <w:rFonts w:ascii="Consolas" w:hAnsi="Consolas" w:cs="Consolas"/>
+          <w:sz w:val="20"/>
+          <w:szCs w:val="20"/>
+        </w:rPr>
+      </w:pPr>
+      <w:r>
+        <w:rPr>
+          <w:rFonts w:ascii="Consolas" w:hAnsi="Consolas" w:cs="Consolas"/>
+          <w:color w:val="000000"/>
+          <w:sz w:val="20"/>
+          <w:szCs w:val="20"/>
+        </w:rPr>
+        <w:t xml:space="preserve">  }</w:t>
+      </w:r>
+    </w:p>
+    <w:p>
+      <w:pPr>
+        <w:autoSpaceDE w:val="0"/>
+        <w:autoSpaceDN w:val="0"/>
+        <w:adjustRightInd w:val="0"/>
+        <w:rPr>
+          <w:rFonts w:ascii="Consolas" w:hAnsi="Consolas" w:cs="Consolas"/>
+          <w:sz w:val="20"/>
+          <w:szCs w:val="20"/>
+        </w:rPr>
+      </w:pPr>
     </w:p>
     <w:p>
       <w:pPr>
@@ -28314,56 +28297,25 @@
         </w:rPr>
         <w:t xml:space="preserve">  </w:t>
       </w:r>
-      <w:r>
-        <w:rPr>
-          <w:rFonts w:ascii="Consolas" w:hAnsi="Consolas" w:cs="Consolas"/>
-          <w:color w:val="3F7F5F"/>
-          <w:sz w:val="20"/>
-          <w:szCs w:val="20"/>
-        </w:rPr>
-        <w:t>// Returns the number of elements in this queue.</w:t>
-      </w:r>
-    </w:p>
-    <w:p>
-      <w:pPr>
-        <w:autoSpaceDE w:val="0"/>
-        <w:autoSpaceDN w:val="0"/>
-        <w:adjustRightInd w:val="0"/>
-        <w:rPr>
-          <w:rFonts w:ascii="Consolas" w:hAnsi="Consolas" w:cs="Consolas"/>
-          <w:sz w:val="20"/>
-          <w:szCs w:val="20"/>
-        </w:rPr>
-      </w:pPr>
-      <w:r>
-        <w:rPr>
-          <w:rFonts w:ascii="Consolas" w:hAnsi="Consolas" w:cs="Consolas"/>
-          <w:color w:val="000000"/>
-          <w:sz w:val="20"/>
-          <w:szCs w:val="20"/>
-        </w:rPr>
-        <w:t xml:space="preserve">  {</w:t>
-      </w:r>
-    </w:p>
-    <w:p>
-      <w:pPr>
-        <w:autoSpaceDE w:val="0"/>
-        <w:autoSpaceDN w:val="0"/>
-        <w:adjustRightInd w:val="0"/>
-        <w:rPr>
-          <w:rFonts w:ascii="Consolas" w:hAnsi="Consolas" w:cs="Consolas"/>
-          <w:sz w:val="20"/>
-          <w:szCs w:val="20"/>
-        </w:rPr>
-      </w:pPr>
-      <w:r>
-        <w:rPr>
-          <w:rFonts w:ascii="Consolas" w:hAnsi="Consolas" w:cs="Consolas"/>
-          <w:color w:val="000000"/>
-          <w:sz w:val="20"/>
-          <w:szCs w:val="20"/>
-        </w:rPr>
-        <w:tab/>
+    </w:p>
+    <w:p>
+      <w:pPr>
+        <w:autoSpaceDE w:val="0"/>
+        <w:autoSpaceDN w:val="0"/>
+        <w:adjustRightInd w:val="0"/>
+        <w:rPr>
+          <w:rFonts w:ascii="Consolas" w:hAnsi="Consolas" w:cs="Consolas"/>
+          <w:sz w:val="20"/>
+          <w:szCs w:val="20"/>
+        </w:rPr>
+      </w:pPr>
+      <w:r>
+        <w:rPr>
+          <w:rFonts w:ascii="Consolas" w:hAnsi="Consolas" w:cs="Consolas"/>
+          <w:color w:val="000000"/>
+          <w:sz w:val="20"/>
+          <w:szCs w:val="20"/>
+        </w:rPr>
         <w:t xml:space="preserve">  </w:t>
       </w:r>
       <w:r>
@@ -28375,7 +28327,7 @@
           <w:sz w:val="20"/>
           <w:szCs w:val="20"/>
         </w:rPr>
-        <w:t>return</w:t>
+        <w:t>public</w:t>
       </w:r>
       <w:r>
         <w:rPr>
@@ -28386,8 +28338,6 @@
         </w:rPr>
         <w:t xml:space="preserve"> </w:t>
       </w:r>
-      <w:proofErr w:type="spellStart"/>
-      <w:proofErr w:type="gramStart"/>
       <w:r>
         <w:rPr>
           <w:rFonts w:ascii="Consolas" w:hAnsi="Consolas" w:cs="Consolas"/>
@@ -28397,27 +28347,27 @@
           <w:sz w:val="20"/>
           <w:szCs w:val="20"/>
         </w:rPr>
-        <w:t>this</w:t>
-      </w:r>
-      <w:r>
-        <w:rPr>
-          <w:rFonts w:ascii="Consolas" w:hAnsi="Consolas" w:cs="Consolas"/>
-          <w:color w:val="000000"/>
-          <w:sz w:val="20"/>
-          <w:szCs w:val="20"/>
-        </w:rPr>
-        <w:t>.</w:t>
-      </w:r>
-      <w:r>
-        <w:rPr>
-          <w:rFonts w:ascii="Consolas" w:hAnsi="Consolas" w:cs="Consolas"/>
-          <w:color w:val="0000C0"/>
-          <w:sz w:val="20"/>
-          <w:szCs w:val="20"/>
-        </w:rPr>
-        <w:t>numElements</w:t>
-      </w:r>
-      <w:proofErr w:type="spellEnd"/>
+        <w:t>int</w:t>
+      </w:r>
+      <w:r>
+        <w:rPr>
+          <w:rFonts w:ascii="Consolas" w:hAnsi="Consolas" w:cs="Consolas"/>
+          <w:color w:val="000000"/>
+          <w:sz w:val="20"/>
+          <w:szCs w:val="20"/>
+        </w:rPr>
+        <w:t xml:space="preserve"> </w:t>
+      </w:r>
+      <w:proofErr w:type="gramStart"/>
+      <w:r>
+        <w:rPr>
+          <w:rFonts w:ascii="Consolas" w:hAnsi="Consolas" w:cs="Consolas"/>
+          <w:color w:val="000000"/>
+          <w:sz w:val="20"/>
+          <w:szCs w:val="20"/>
+        </w:rPr>
+        <w:t>size(</w:t>
+      </w:r>
       <w:proofErr w:type="gramEnd"/>
       <w:r>
         <w:rPr>
@@ -28426,92 +28376,81 @@
           <w:sz w:val="20"/>
           <w:szCs w:val="20"/>
         </w:rPr>
-        <w:t>;</w:t>
-      </w:r>
-    </w:p>
-    <w:p>
-      <w:pPr>
-        <w:autoSpaceDE w:val="0"/>
-        <w:autoSpaceDN w:val="0"/>
-        <w:adjustRightInd w:val="0"/>
-        <w:rPr>
-          <w:rFonts w:ascii="Consolas" w:hAnsi="Consolas" w:cs="Consolas"/>
-          <w:sz w:val="20"/>
-          <w:szCs w:val="20"/>
-        </w:rPr>
-      </w:pPr>
-      <w:r>
-        <w:rPr>
-          <w:rFonts w:ascii="Consolas" w:hAnsi="Consolas" w:cs="Consolas"/>
-          <w:color w:val="000000"/>
-          <w:sz w:val="20"/>
-          <w:szCs w:val="20"/>
-        </w:rPr>
-        <w:t xml:space="preserve">  }</w:t>
-      </w:r>
-    </w:p>
-    <w:p>
-      <w:pPr>
-        <w:autoSpaceDE w:val="0"/>
-        <w:autoSpaceDN w:val="0"/>
-        <w:adjustRightInd w:val="0"/>
-        <w:rPr>
-          <w:rFonts w:ascii="Consolas" w:hAnsi="Consolas" w:cs="Consolas"/>
-          <w:sz w:val="20"/>
-          <w:szCs w:val="20"/>
-        </w:rPr>
-      </w:pPr>
-    </w:p>
-    <w:p>
-      <w:pPr>
-        <w:rPr>
-          <w:rFonts w:ascii="Consolas" w:hAnsi="Consolas" w:cs="Consolas"/>
-          <w:color w:val="000000"/>
-          <w:sz w:val="20"/>
-          <w:szCs w:val="20"/>
-        </w:rPr>
-      </w:pPr>
-      <w:r>
-        <w:rPr>
-          <w:rFonts w:ascii="Consolas" w:hAnsi="Consolas" w:cs="Consolas"/>
-          <w:color w:val="000000"/>
-          <w:sz w:val="20"/>
-          <w:szCs w:val="20"/>
-        </w:rPr>
-        <w:t>}</w:t>
-      </w:r>
-    </w:p>
-    <w:p>
-      <w:pPr>
-        <w:rPr>
-          <w:rFonts w:ascii="Consolas" w:hAnsi="Consolas" w:cs="Consolas"/>
-          <w:color w:val="000000"/>
-          <w:sz w:val="20"/>
-          <w:szCs w:val="20"/>
-        </w:rPr>
-      </w:pPr>
-    </w:p>
-    <w:p>
-      <w:pPr>
-        <w:rPr>
-          <w:rFonts w:ascii="Consolas" w:hAnsi="Consolas" w:cs="Consolas"/>
-          <w:color w:val="000000"/>
-          <w:sz w:val="20"/>
-          <w:szCs w:val="20"/>
-        </w:rPr>
-      </w:pPr>
-    </w:p>
-    <w:p>
-      <w:pPr>
-        <w:autoSpaceDE w:val="0"/>
-        <w:autoSpaceDN w:val="0"/>
-        <w:adjustRightInd w:val="0"/>
-        <w:rPr>
-          <w:rFonts w:ascii="Consolas" w:hAnsi="Consolas" w:cs="Consolas"/>
-          <w:sz w:val="20"/>
-          <w:szCs w:val="20"/>
-        </w:rPr>
-      </w:pPr>
+        <w:t>)</w:t>
+      </w:r>
+    </w:p>
+    <w:p>
+      <w:pPr>
+        <w:autoSpaceDE w:val="0"/>
+        <w:autoSpaceDN w:val="0"/>
+        <w:adjustRightInd w:val="0"/>
+        <w:rPr>
+          <w:rFonts w:ascii="Consolas" w:hAnsi="Consolas" w:cs="Consolas"/>
+          <w:sz w:val="20"/>
+          <w:szCs w:val="20"/>
+        </w:rPr>
+      </w:pPr>
+      <w:r>
+        <w:rPr>
+          <w:rFonts w:ascii="Consolas" w:hAnsi="Consolas" w:cs="Consolas"/>
+          <w:color w:val="000000"/>
+          <w:sz w:val="20"/>
+          <w:szCs w:val="20"/>
+        </w:rPr>
+        <w:t xml:space="preserve">  </w:t>
+      </w:r>
+      <w:r>
+        <w:rPr>
+          <w:rFonts w:ascii="Consolas" w:hAnsi="Consolas" w:cs="Consolas"/>
+          <w:color w:val="3F7F5F"/>
+          <w:sz w:val="20"/>
+          <w:szCs w:val="20"/>
+        </w:rPr>
+        <w:t>// Returns the number of elements in this queue.</w:t>
+      </w:r>
+    </w:p>
+    <w:p>
+      <w:pPr>
+        <w:autoSpaceDE w:val="0"/>
+        <w:autoSpaceDN w:val="0"/>
+        <w:adjustRightInd w:val="0"/>
+        <w:rPr>
+          <w:rFonts w:ascii="Consolas" w:hAnsi="Consolas" w:cs="Consolas"/>
+          <w:sz w:val="20"/>
+          <w:szCs w:val="20"/>
+        </w:rPr>
+      </w:pPr>
+      <w:r>
+        <w:rPr>
+          <w:rFonts w:ascii="Consolas" w:hAnsi="Consolas" w:cs="Consolas"/>
+          <w:color w:val="000000"/>
+          <w:sz w:val="20"/>
+          <w:szCs w:val="20"/>
+        </w:rPr>
+        <w:t xml:space="preserve">  {</w:t>
+      </w:r>
+    </w:p>
+    <w:p>
+      <w:pPr>
+        <w:autoSpaceDE w:val="0"/>
+        <w:autoSpaceDN w:val="0"/>
+        <w:adjustRightInd w:val="0"/>
+        <w:rPr>
+          <w:rFonts w:ascii="Consolas" w:hAnsi="Consolas" w:cs="Consolas"/>
+          <w:sz w:val="20"/>
+          <w:szCs w:val="20"/>
+        </w:rPr>
+      </w:pPr>
+      <w:r>
+        <w:rPr>
+          <w:rFonts w:ascii="Consolas" w:hAnsi="Consolas" w:cs="Consolas"/>
+          <w:color w:val="000000"/>
+          <w:sz w:val="20"/>
+          <w:szCs w:val="20"/>
+        </w:rPr>
+        <w:tab/>
+        <w:t xml:space="preserve">  </w:t>
+      </w:r>
       <w:r>
         <w:rPr>
           <w:rFonts w:ascii="Consolas" w:hAnsi="Consolas" w:cs="Consolas"/>
@@ -28521,6 +28460,152 @@
           <w:sz w:val="20"/>
           <w:szCs w:val="20"/>
         </w:rPr>
+        <w:t>return</w:t>
+      </w:r>
+      <w:r>
+        <w:rPr>
+          <w:rFonts w:ascii="Consolas" w:hAnsi="Consolas" w:cs="Consolas"/>
+          <w:color w:val="000000"/>
+          <w:sz w:val="20"/>
+          <w:szCs w:val="20"/>
+        </w:rPr>
+        <w:t xml:space="preserve"> </w:t>
+      </w:r>
+      <w:proofErr w:type="spellStart"/>
+      <w:proofErr w:type="gramStart"/>
+      <w:r>
+        <w:rPr>
+          <w:rFonts w:ascii="Consolas" w:hAnsi="Consolas" w:cs="Consolas"/>
+          <w:b/>
+          <w:bCs/>
+          <w:color w:val="7F0055"/>
+          <w:sz w:val="20"/>
+          <w:szCs w:val="20"/>
+        </w:rPr>
+        <w:t>this</w:t>
+      </w:r>
+      <w:r>
+        <w:rPr>
+          <w:rFonts w:ascii="Consolas" w:hAnsi="Consolas" w:cs="Consolas"/>
+          <w:color w:val="000000"/>
+          <w:sz w:val="20"/>
+          <w:szCs w:val="20"/>
+        </w:rPr>
+        <w:t>.</w:t>
+      </w:r>
+      <w:r>
+        <w:rPr>
+          <w:rFonts w:ascii="Consolas" w:hAnsi="Consolas" w:cs="Consolas"/>
+          <w:color w:val="0000C0"/>
+          <w:sz w:val="20"/>
+          <w:szCs w:val="20"/>
+        </w:rPr>
+        <w:t>numElements</w:t>
+      </w:r>
+      <w:proofErr w:type="spellEnd"/>
+      <w:proofErr w:type="gramEnd"/>
+      <w:r>
+        <w:rPr>
+          <w:rFonts w:ascii="Consolas" w:hAnsi="Consolas" w:cs="Consolas"/>
+          <w:color w:val="000000"/>
+          <w:sz w:val="20"/>
+          <w:szCs w:val="20"/>
+        </w:rPr>
+        <w:t>;</w:t>
+      </w:r>
+    </w:p>
+    <w:p>
+      <w:pPr>
+        <w:autoSpaceDE w:val="0"/>
+        <w:autoSpaceDN w:val="0"/>
+        <w:adjustRightInd w:val="0"/>
+        <w:rPr>
+          <w:rFonts w:ascii="Consolas" w:hAnsi="Consolas" w:cs="Consolas"/>
+          <w:sz w:val="20"/>
+          <w:szCs w:val="20"/>
+        </w:rPr>
+      </w:pPr>
+      <w:r>
+        <w:rPr>
+          <w:rFonts w:ascii="Consolas" w:hAnsi="Consolas" w:cs="Consolas"/>
+          <w:color w:val="000000"/>
+          <w:sz w:val="20"/>
+          <w:szCs w:val="20"/>
+        </w:rPr>
+        <w:t xml:space="preserve">  }</w:t>
+      </w:r>
+    </w:p>
+    <w:p>
+      <w:pPr>
+        <w:autoSpaceDE w:val="0"/>
+        <w:autoSpaceDN w:val="0"/>
+        <w:adjustRightInd w:val="0"/>
+        <w:rPr>
+          <w:rFonts w:ascii="Consolas" w:hAnsi="Consolas" w:cs="Consolas"/>
+          <w:sz w:val="20"/>
+          <w:szCs w:val="20"/>
+        </w:rPr>
+      </w:pPr>
+    </w:p>
+    <w:p>
+      <w:pPr>
+        <w:rPr>
+          <w:rFonts w:ascii="Consolas" w:hAnsi="Consolas" w:cs="Consolas"/>
+          <w:color w:val="000000"/>
+          <w:sz w:val="20"/>
+          <w:szCs w:val="20"/>
+        </w:rPr>
+      </w:pPr>
+      <w:r>
+        <w:rPr>
+          <w:rFonts w:ascii="Consolas" w:hAnsi="Consolas" w:cs="Consolas"/>
+          <w:color w:val="000000"/>
+          <w:sz w:val="20"/>
+          <w:szCs w:val="20"/>
+        </w:rPr>
+        <w:t>}</w:t>
+      </w:r>
+    </w:p>
+    <w:p>
+      <w:pPr>
+        <w:rPr>
+          <w:rFonts w:ascii="Consolas" w:hAnsi="Consolas" w:cs="Consolas"/>
+          <w:color w:val="000000"/>
+          <w:sz w:val="20"/>
+          <w:szCs w:val="20"/>
+        </w:rPr>
+      </w:pPr>
+    </w:p>
+    <w:p>
+      <w:pPr>
+        <w:rPr>
+          <w:rFonts w:ascii="Consolas" w:hAnsi="Consolas" w:cs="Consolas"/>
+          <w:color w:val="000000"/>
+          <w:sz w:val="20"/>
+          <w:szCs w:val="20"/>
+        </w:rPr>
+      </w:pPr>
+    </w:p>
+    <w:p>
+      <w:pPr>
+        <w:autoSpaceDE w:val="0"/>
+        <w:autoSpaceDN w:val="0"/>
+        <w:adjustRightInd w:val="0"/>
+        <w:rPr>
+          <w:rFonts w:ascii="Consolas" w:hAnsi="Consolas" w:cs="Consolas"/>
+          <w:sz w:val="20"/>
+          <w:szCs w:val="20"/>
+        </w:rPr>
+      </w:pPr>
+      <w:r>
+        <w:rPr>
+          <w:rFonts w:ascii="Consolas" w:hAnsi="Consolas" w:cs="Consolas"/>
+          <w:b/>
+          <w:bCs/>
+          <w:color w:val="7F0055"/>
+          <w:sz w:val="20"/>
+          <w:szCs w:val="20"/>
+        </w:rPr>
         <w:t>package</w:t>
       </w:r>
       <w:r>
@@ -29148,6 +29233,7 @@
           <w:sz w:val="20"/>
           <w:szCs w:val="20"/>
         </w:rPr>
+        <w:lastRenderedPageBreak/>
         <w:t xml:space="preserve">  </w:t>
       </w:r>
       <w:r>
@@ -29187,7 +29273,6 @@
           <w:sz w:val="20"/>
           <w:szCs w:val="20"/>
         </w:rPr>
-        <w:lastRenderedPageBreak/>
         <w:t xml:space="preserve">   * </w:t>
       </w:r>
       <w:proofErr w:type="spellStart"/>
@@ -31289,6 +31374,7 @@
           <w:sz w:val="20"/>
           <w:szCs w:val="20"/>
         </w:rPr>
+        <w:lastRenderedPageBreak/>
         <w:t xml:space="preserve">  </w:t>
       </w:r>
       <w:r>
@@ -31441,7 +31527,6 @@
           <w:sz w:val="20"/>
           <w:szCs w:val="20"/>
         </w:rPr>
-        <w:lastRenderedPageBreak/>
         <w:t xml:space="preserve">  }</w:t>
       </w:r>
     </w:p>
@@ -33066,6 +33151,7 @@
           <w:sz w:val="20"/>
           <w:szCs w:val="20"/>
         </w:rPr>
+        <w:lastRenderedPageBreak/>
         <w:t xml:space="preserve"> * </w:t>
       </w:r>
     </w:p>
@@ -33128,7 +33214,6 @@
           <w:sz w:val="20"/>
           <w:szCs w:val="20"/>
         </w:rPr>
-        <w:lastRenderedPageBreak/>
         <w:t xml:space="preserve"> * </w:t>
       </w:r>
       <w:r>
@@ -34851,6 +34936,7 @@
           <w:sz w:val="20"/>
           <w:szCs w:val="20"/>
         </w:rPr>
+        <w:lastRenderedPageBreak/>
         <w:tab/>
         <w:t xml:space="preserve"> * </w:t>
       </w:r>
@@ -37971,6 +38057,7 @@
           <w:sz w:val="20"/>
           <w:szCs w:val="20"/>
         </w:rPr>
+        <w:lastRenderedPageBreak/>
         <w:tab/>
       </w:r>
       <w:r>
@@ -38112,7 +38199,6 @@
           <w:sz w:val="20"/>
           <w:szCs w:val="20"/>
         </w:rPr>
-        <w:lastRenderedPageBreak/>
         <w:tab/>
       </w:r>
       <w:r>

</xml_diff>